<commit_message>
Added supplemental methods for rarefaction and picrust
</commit_message>
<xml_diff>
--- a/writing/Pendleton_ISME_PostReview_SupportingInformation_20251121.docx
+++ b/writing/Pendleton_ISME_PostReview_SupportingInformation_20251121.docx
@@ -35,23 +35,7 @@
           <w:b/>
           <w:bCs/>
         </w:rPr>
-        <w:t xml:space="preserve">Interpreting </w:t>
-      </w:r>
-      <w:proofErr w:type="spellStart"/>
-      <w:r>
-        <w:rPr>
-          <w:b/>
-          <w:bCs/>
-        </w:rPr>
-        <w:t>UniFrac</w:t>
-      </w:r>
-      <w:proofErr w:type="spellEnd"/>
-      <w:r>
-        <w:rPr>
-          <w:b/>
-          <w:bCs/>
-        </w:rPr>
-        <w:t xml:space="preserve"> with Absolute Abundance: A Conceptual and Practical Guide</w:t>
+        <w:t>Interpreting UniFrac with Absolute Abundance: A Conceptual and Practical Guide</w:t>
       </w:r>
     </w:p>
     <w:p>
@@ -143,15 +127,7 @@
     <w:p>
       <w:r>
         <w:tab/>
-        <w:t xml:space="preserve">Sequencing data and identifying metadata were downloaded from the Sequence Read Archive (SRA), from </w:t>
-      </w:r>
-      <w:proofErr w:type="spellStart"/>
-      <w:r>
-        <w:t>BioProject</w:t>
-      </w:r>
-      <w:proofErr w:type="spellEnd"/>
-      <w:r>
-        <w:t xml:space="preserve"> IDs </w:t>
+        <w:t xml:space="preserve">Sequencing data and identifying metadata were downloaded from the Sequence Read Archive (SRA), from BioProject IDs </w:t>
       </w:r>
       <w:r>
         <w:t>PRJNA815056,  </w:t>
@@ -250,15 +226,7 @@
         <w:t xml:space="preserve">. </w:t>
       </w:r>
       <w:r>
-        <w:t xml:space="preserve">Full details and code of the Pendleton et al. 2025 data analysis are included within that paper and associated </w:t>
-      </w:r>
-      <w:proofErr w:type="spellStart"/>
-      <w:r>
-        <w:t>Github</w:t>
-      </w:r>
-      <w:proofErr w:type="spellEnd"/>
-      <w:r>
-        <w:t xml:space="preserve"> repository and not shown here. </w:t>
+        <w:t xml:space="preserve">Full details and code of the Pendleton et al. 2025 data analysis are included within that paper and associated Github repository and not shown here. </w:t>
       </w:r>
       <w:r>
         <w:t xml:space="preserve">Each dataset varied substantially in terms of which 16S region it targeted, sequencing strategy, and read quality, so ASV generation varied between them in terms of primer removal, filtering, and trimming (see code for </w:t>
@@ -327,15 +295,7 @@
     <w:p>
       <w:r>
         <w:tab/>
-        <w:t xml:space="preserve">Phylogenetic trees were built using alignment via MAFFT followed by </w:t>
-      </w:r>
-      <w:proofErr w:type="spellStart"/>
-      <w:r>
-        <w:t>FastTree</w:t>
-      </w:r>
-      <w:proofErr w:type="spellEnd"/>
-      <w:r>
-        <w:t xml:space="preserve"> under a generalized time-reversible model</w:t>
+        <w:t>Phylogenetic trees were built using alignment via MAFFT followed by FastTree under a generalized time-reversible model</w:t>
       </w:r>
       <w:r>
         <w:t xml:space="preserve"> </w:t>
@@ -359,15 +319,7 @@
         <w:fldChar w:fldCharType="end"/>
       </w:r>
       <w:r>
-        <w:t xml:space="preserve">. Trees were visualized via </w:t>
-      </w:r>
-      <w:proofErr w:type="spellStart"/>
-      <w:r>
-        <w:t>ggtree</w:t>
-      </w:r>
-      <w:proofErr w:type="spellEnd"/>
-      <w:r>
-        <w:t xml:space="preserve"> in R, and anomalously long branches were removed</w:t>
+        <w:t>. Trees were visualized via ggtree in R, and anomalously long branches were removed</w:t>
       </w:r>
       <w:r>
         <w:t xml:space="preserve"> using ape</w:t>
@@ -394,13 +346,8 @@
         <w:fldChar w:fldCharType="end"/>
       </w:r>
       <w:r>
-        <w:t xml:space="preserve">. Trees, metadata, taxonomy, and ASV abundances (OTU tables) were organized and analyzed using </w:t>
-      </w:r>
-      <w:proofErr w:type="spellStart"/>
-      <w:r>
-        <w:t>phyloseq</w:t>
-      </w:r>
-      <w:proofErr w:type="spellEnd"/>
+        <w:t>. Trees, metadata, taxonomy, and ASV abundances (OTU tables) were organized and analyzed using phyloseq</w:t>
+      </w:r>
       <w:r>
         <w:t xml:space="preserve"> </w:t>
       </w:r>
@@ -455,6 +402,11 @@
       </w:r>
     </w:p>
     <w:p>
+      <w:pPr>
+        <w:rPr>
+          <w:ins w:id="3" w:author="Augustus Raymond Pendleton" w:date="2025-11-21T14:55:00Z" w16du:dateUtc="2025-11-21T19:55:00Z"/>
+        </w:rPr>
+      </w:pPr>
       <w:r>
         <w:rPr>
           <w:b/>
@@ -463,31 +415,7 @@
         <w:tab/>
       </w:r>
       <w:r>
-        <w:t xml:space="preserve">To generate rarefied ASV tables of equal sequencing depth, ASV abundance matrices were subsampled using a multivariate hypergeometric distribution via the </w:t>
-      </w:r>
-      <w:proofErr w:type="spellStart"/>
-      <w:r>
-        <w:t>rmvhyper</w:t>
-      </w:r>
-      <w:proofErr w:type="spellEnd"/>
-      <w:r>
-        <w:t xml:space="preserve"> function in the </w:t>
-      </w:r>
-      <w:proofErr w:type="spellStart"/>
-      <w:r>
-        <w:t>extraDistr</w:t>
-      </w:r>
-      <w:proofErr w:type="spellEnd"/>
-      <w:r>
-        <w:t xml:space="preserve"> package (see </w:t>
-      </w:r>
-      <w:proofErr w:type="spellStart"/>
-      <w:r>
-        <w:t>generate_rarefied_abs_tables.R</w:t>
-      </w:r>
-      <w:proofErr w:type="spellEnd"/>
-      <w:r>
-        <w:t>)</w:t>
+        <w:t>To generate rarefied ASV tables of equal sequencing depth, ASV abundance matrices were subsampled using a multivariate hypergeometric distribution via the rmvhyper function in the extraDistr package (see generate_rarefied_abs_tables.R)</w:t>
       </w:r>
       <w:r>
         <w:t xml:space="preserve"> </w:t>
@@ -511,15 +439,7 @@
         <w:fldChar w:fldCharType="end"/>
       </w:r>
       <w:r>
-        <w:t xml:space="preserve">. Each ASV was then converted to relative abundances, and then to absolute abundances by multiplying the relative abundance by each samples cell count or 16S copy number. Bray-Curtis dissimilarities were calculated via the </w:t>
-      </w:r>
-      <w:proofErr w:type="spellStart"/>
-      <w:r>
-        <w:t>vegdist</w:t>
-      </w:r>
-      <w:proofErr w:type="spellEnd"/>
-      <w:r>
-        <w:t xml:space="preserve"> function in vegan</w:t>
+        <w:t>. Each ASV was then converted to relative abundances, and then to absolute abundances by multiplying the relative abundance by each samples cell count or 16S copy number. Bray-Curtis dissimilarities were calculated via the vegdist function in vegan</w:t>
       </w:r>
       <w:r>
         <w:t xml:space="preserve"> </w:t>
@@ -546,23 +466,7 @@
         <w:t xml:space="preserve">. </w:t>
       </w:r>
       <w:r>
-        <w:t xml:space="preserve">Unless otherwise noted, all </w:t>
-      </w:r>
-      <w:proofErr w:type="spellStart"/>
-      <w:r>
-        <w:t>Unifrac</w:t>
-      </w:r>
-      <w:proofErr w:type="spellEnd"/>
-      <w:r>
-        <w:t xml:space="preserve"> distances were calculated via the </w:t>
-      </w:r>
-      <w:proofErr w:type="spellStart"/>
-      <w:r>
-        <w:t>GUnifrac</w:t>
-      </w:r>
-      <w:proofErr w:type="spellEnd"/>
-      <w:r>
-        <w:t xml:space="preserve"> package</w:t>
+        <w:t>Unless otherwise noted, all Unifrac distances were calculated via the GUnifrac package</w:t>
       </w:r>
       <w:r>
         <w:t xml:space="preserve"> </w:t>
@@ -590,6 +494,70 @@
       </w:r>
     </w:p>
     <w:p>
+      <w:ins w:id="4" w:author="Augustus Raymond Pendleton" w:date="2025-11-21T14:55:00Z" w16du:dateUtc="2025-11-21T19:55:00Z">
+        <w:r>
+          <w:tab/>
+          <w:t>For the analysis of rarefaction itself (Fig. S4)</w:t>
+        </w:r>
+      </w:ins>
+      <w:ins w:id="5" w:author="Augustus Raymond Pendleton" w:date="2025-11-21T14:56:00Z" w16du:dateUtc="2025-11-21T19:56:00Z">
+        <w:r>
+          <w:t xml:space="preserve">, datasets were rarefied to 250, 500, 1000, 5000, 10,000 reads/sample, as well as the minimum sequencing depth for each dataset </w:t>
+        </w:r>
+        <w:r>
+          <w:t>(1,086 reads/sample in the cooling reactor, up to 48,601 reads/sample in the soil dataset).</w:t>
+        </w:r>
+      </w:ins>
+      <w:ins w:id="6" w:author="Augustus Raymond Pendleton" w:date="2025-11-21T14:57:00Z" w16du:dateUtc="2025-11-21T19:57:00Z">
+        <w:r>
+          <w:t xml:space="preserve"> </w:t>
+        </w:r>
+      </w:ins>
+      <w:ins w:id="7" w:author="Augustus Raymond Pendleton" w:date="2025-11-21T14:58:00Z" w16du:dateUtc="2025-11-21T19:58:00Z">
+        <w:r>
+          <w:t xml:space="preserve">A non-rarefied control from each dataset was also generated. </w:t>
+        </w:r>
+      </w:ins>
+      <w:ins w:id="8" w:author="Augustus Raymond Pendleton" w:date="2025-11-21T14:57:00Z" w16du:dateUtc="2025-11-21T19:57:00Z">
+        <w:r>
+          <w:t xml:space="preserve">The normalization </w:t>
+        </w:r>
+      </w:ins>
+      <w:ins w:id="9" w:author="Augustus Raymond Pendleton" w:date="2025-11-21T14:58:00Z" w16du:dateUtc="2025-11-21T19:58:00Z">
+        <w:r>
+          <w:t xml:space="preserve">via absolute abundance and calculation of </w:t>
+        </w:r>
+        <w:r>
+          <w:rPr>
+            <w:i/>
+            <w:iCs/>
+          </w:rPr>
+          <w:t>GU</w:t>
+        </w:r>
+        <w:r>
+          <w:rPr>
+            <w:i/>
+            <w:iCs/>
+            <w:vertAlign w:val="superscript"/>
+          </w:rPr>
+          <w:t>A</w:t>
+        </w:r>
+        <w:r>
+          <w:rPr>
+            <w:i/>
+            <w:iCs/>
+          </w:rPr>
+          <w:t xml:space="preserve"> </w:t>
+        </w:r>
+        <w:r>
+          <w:t>wa</w:t>
+        </w:r>
+        <w:r>
+          <w:t xml:space="preserve">s performed as described above. </w:t>
+        </w:r>
+      </w:ins>
+    </w:p>
+    <w:p>
       <w:pPr>
         <w:rPr>
           <w:i/>
@@ -604,10 +572,49 @@
           <w:i/>
           <w:iCs/>
         </w:rPr>
-        <w:t>PERMANOVAs and Ordinations</w:t>
-      </w:r>
-    </w:p>
-    <w:p>
+        <w:t>PERMANOVAs</w:t>
+      </w:r>
+      <w:ins w:id="10" w:author="Augustus Raymond Pendleton" w:date="2025-11-21T15:08:00Z" w16du:dateUtc="2025-11-21T20:08:00Z">
+        <w:r>
+          <w:rPr>
+            <w:i/>
+            <w:iCs/>
+          </w:rPr>
+          <w:t>,</w:t>
+        </w:r>
+      </w:ins>
+      <w:del w:id="11" w:author="Augustus Raymond Pendleton" w:date="2025-11-21T15:08:00Z" w16du:dateUtc="2025-11-21T20:08:00Z">
+        <w:r>
+          <w:rPr>
+            <w:i/>
+            <w:iCs/>
+          </w:rPr>
+          <w:delText xml:space="preserve"> and</w:delText>
+        </w:r>
+      </w:del>
+      <w:r>
+        <w:rPr>
+          <w:i/>
+          <w:iCs/>
+        </w:rPr>
+        <w:t xml:space="preserve"> Ordinations</w:t>
+      </w:r>
+      <w:ins w:id="12" w:author="Augustus Raymond Pendleton" w:date="2025-11-21T15:08:00Z" w16du:dateUtc="2025-11-21T20:08:00Z">
+        <w:r>
+          <w:rPr>
+            <w:i/>
+            <w:iCs/>
+          </w:rPr>
+          <w:t>, and Mantel Tests</w:t>
+        </w:r>
+      </w:ins>
+    </w:p>
+    <w:p>
+      <w:pPr>
+        <w:rPr>
+          <w:ins w:id="13" w:author="Augustus Raymond Pendleton" w:date="2025-11-21T15:08:00Z" w16du:dateUtc="2025-11-21T20:08:00Z"/>
+        </w:rPr>
+      </w:pPr>
       <w:r>
         <w:tab/>
         <w:t>PERMANOVAs were conducted via the adonis2 function in vegan</w:t>
@@ -621,6 +628,30 @@
       <w:r>
         <w:t xml:space="preserve">These same, simplified datasets were used for Principal Coordinates Analysis in Fig S3. </w:t>
       </w:r>
+      <w:ins w:id="14" w:author="Augustus Raymond Pendleton" w:date="2025-11-21T15:08:00Z" w16du:dateUtc="2025-11-21T20:08:00Z">
+        <w:r>
+          <w:t>When estimating the correlation be</w:t>
+        </w:r>
+      </w:ins>
+      <w:ins w:id="15" w:author="Augustus Raymond Pendleton" w:date="2025-11-21T15:09:00Z" w16du:dateUtc="2025-11-21T20:09:00Z">
+        <w:r>
+          <w:t>tween distance matrices, we used the mantel function from the vegan package with 999 permutations.</w:t>
+        </w:r>
+      </w:ins>
+    </w:p>
+    <w:p>
+      <w:pPr>
+        <w:rPr>
+          <w:ins w:id="16" w:author="Augustus Raymond Pendleton" w:date="2025-11-21T14:54:00Z" w16du:dateUtc="2025-11-21T19:54:00Z"/>
+        </w:rPr>
+      </w:pPr>
+    </w:p>
+    <w:p>
+      <w:pPr>
+        <w:rPr>
+          <w:del w:id="17" w:author="Augustus Raymond Pendleton" w:date="2025-11-21T14:55:00Z" w16du:dateUtc="2025-11-21T19:55:00Z"/>
+        </w:rPr>
+      </w:pPr>
     </w:p>
     <w:p>
       <w:pPr>
@@ -730,11 +761,15 @@
           <w:i/>
           <w:iCs/>
         </w:rPr>
-        <w:lastRenderedPageBreak/>
         <w:t>Error Analysis</w:t>
       </w:r>
     </w:p>
     <w:p>
+      <w:pPr>
+        <w:rPr>
+          <w:ins w:id="18" w:author="Augustus Raymond Pendleton" w:date="2025-11-21T14:58:00Z" w16du:dateUtc="2025-11-21T19:58:00Z"/>
+        </w:rPr>
+      </w:pPr>
       <w:r>
         <w:tab/>
         <w:t xml:space="preserve">To estimate the impact of random error on quantification methods, we used the mouse gut dataset, focusing only on the stool samples. These samples ranged in 16S copy number from </w:t>
@@ -785,15 +820,7 @@
         <w:t>th</w:t>
       </w:r>
       <w:r>
-        <w:t xml:space="preserve"> of that error percentage. This error was then randomly assigned a direction (by multiplying by a binomial distribution of -1 and 1</w:t>
-      </w:r>
-      <w:proofErr w:type="gramStart"/>
-      <w:r>
-        <w:t>), and</w:t>
-      </w:r>
-      <w:proofErr w:type="gramEnd"/>
-      <w:r>
-        <w:t xml:space="preserve"> multiplied by the copy number to create a deviation from the true value, which was added to the original value. For example, in the case of 50% error, we first drew a random selection of error values from a distribution with mean 0.5 and standard deviation of 0.05. These errors were then randomly assigned to be negative or positive, and multiplied by the original cell counts, plus the cell count itself. We repeated this fifty times. Across these fifty iterations, we first rarefied the ASV abundances to relative abundance and then normalized to absolute abundance using these error-added values. We then compared the absolute difference in </w:t>
+        <w:t xml:space="preserve"> of that error percentage. This error was then randomly assigned a direction (by multiplying by a binomial distribution of -1 and 1), and multiplied by the copy number to create a deviation from the true value, which was added to the original value. For example, in the case of 50% error, we first drew a random selection of error values from a distribution with mean 0.5 and standard deviation of 0.05. These errors were then randomly assigned to be negative or positive, and multiplied by the original cell counts, plus the cell count itself. We repeated this fifty times. Across these fifty iterations, we first rarefied the ASV abundances to relative abundance and then normalized to absolute abundance using these error-added values. We then compared the absolute difference in </w:t>
       </w:r>
       <w:r>
         <w:rPr>
@@ -837,6 +864,219 @@
       <w:r>
         <w:t xml:space="preserve">from these error-added datasets compared to the original data to produce Fig. 4C-D. </w:t>
       </w:r>
+    </w:p>
+    <w:p>
+      <w:pPr>
+        <w:rPr>
+          <w:ins w:id="19" w:author="Augustus Raymond Pendleton" w:date="2025-11-21T14:59:00Z" w16du:dateUtc="2025-11-21T19:59:00Z"/>
+          <w:i/>
+          <w:iCs/>
+        </w:rPr>
+      </w:pPr>
+      <w:ins w:id="20" w:author="Augustus Raymond Pendleton" w:date="2025-11-21T14:58:00Z" w16du:dateUtc="2025-11-21T19:58:00Z">
+        <w:r>
+          <w:rPr>
+            <w:i/>
+            <w:iCs/>
+          </w:rPr>
+          <w:t>Copy Number Normalization</w:t>
+        </w:r>
+      </w:ins>
+    </w:p>
+    <w:p>
+      <w:pPr>
+        <w:rPr>
+          <w:del w:id="21" w:author="Augustus Raymond Pendleton" w:date="2025-11-21T15:02:00Z" w16du:dateUtc="2025-11-21T20:02:00Z"/>
+          <w:rPrChange w:id="22" w:author="Augustus Raymond Pendleton" w:date="2025-11-21T15:02:00Z" w16du:dateUtc="2025-11-21T20:02:00Z">
+            <w:rPr>
+              <w:del w:id="23" w:author="Augustus Raymond Pendleton" w:date="2025-11-21T15:02:00Z" w16du:dateUtc="2025-11-21T20:02:00Z"/>
+              <w:i/>
+              <w:iCs/>
+              <w:vertAlign w:val="superscript"/>
+            </w:rPr>
+          </w:rPrChange>
+        </w:rPr>
+      </w:pPr>
+      <w:ins w:id="24" w:author="Augustus Raymond Pendleton" w:date="2025-11-21T14:59:00Z" w16du:dateUtc="2025-11-21T19:59:00Z">
+        <w:r>
+          <w:tab/>
+        </w:r>
+      </w:ins>
+      <w:ins w:id="25" w:author="Augustus Raymond Pendleton" w:date="2025-11-21T15:07:00Z" w16du:dateUtc="2025-11-21T20:07:00Z">
+        <w:r>
+          <w:t xml:space="preserve">We used </w:t>
+        </w:r>
+      </w:ins>
+      <w:ins w:id="26" w:author="Augustus Raymond Pendleton" w:date="2025-11-21T14:59:00Z" w16du:dateUtc="2025-11-21T19:59:00Z">
+        <w:r>
+          <w:t>PICRUSt2 (v2.6, with the updated PICRUSt2-SC database)</w:t>
+        </w:r>
+      </w:ins>
+      <w:ins w:id="27" w:author="Augustus Raymond Pendleton" w:date="2025-11-21T15:07:00Z" w16du:dateUtc="2025-11-21T20:07:00Z">
+        <w:r>
+          <w:t xml:space="preserve"> </w:t>
+        </w:r>
+      </w:ins>
+      <w:ins w:id="28" w:author="Augustus Raymond Pendleton" w:date="2025-11-21T14:59:00Z" w16du:dateUtc="2025-11-21T19:59:00Z">
+        <w:r>
+          <w:t>to normalize ASV abundances</w:t>
+        </w:r>
+      </w:ins>
+      <w:ins w:id="29" w:author="Augustus Raymond Pendleton" w:date="2025-11-21T15:00:00Z" w16du:dateUtc="2025-11-21T20:00:00Z">
+        <w:r>
+          <w:t xml:space="preserve"> for each dataset, using the default settings (NSTI =</w:t>
+        </w:r>
+      </w:ins>
+      <w:ins w:id="30" w:author="Augustus Raymond Pendleton" w:date="2025-11-21T15:01:00Z" w16du:dateUtc="2025-11-21T20:01:00Z">
+        <w:r>
+          <w:t xml:space="preserve"> 2) in the </w:t>
+        </w:r>
+        <w:r>
+          <w:t>picrust2_pipeline.py</w:t>
+        </w:r>
+        <w:r>
+          <w:t xml:space="preserve"> </w:t>
+        </w:r>
+        <w:r>
+          <w:t xml:space="preserve"> function</w:t>
+        </w:r>
+      </w:ins>
+      <w:ins w:id="31" w:author="Augustus Raymond Pendleton" w:date="2025-11-21T15:04:00Z" w16du:dateUtc="2025-11-21T20:04:00Z">
+        <w:r>
+          <w:t xml:space="preserve"> </w:t>
+        </w:r>
+      </w:ins>
+      <w:r>
+        <w:fldChar w:fldCharType="begin"/>
+      </w:r>
+      <w:r>
+        <w:instrText xml:space="preserve"> ADDIN ZOTERO_ITEM CSL_CITATION {"citationID":"2zYR3EVt","properties":{"formattedCitation":"[15]","plainCitation":"[15]","noteIndex":0},"citationItems":[{"id":2039,"uris":["http://zotero.org/groups/5077571/items/UIGMPRVP"],"itemData":{"id":2039,"type":"article-journal","abstract":"PICRUSt2 is a bioinformatic tool that predicts microbial functions in amplicon sequencing data using a database of annotated reference genomes. We have constructed an updated database for PICRUSt2 that has substantially increased the number of bacterial (19,493 to 26,868) and archaeal (406 to 1,002) genomes as well as the number of functional annotations present. The previous PICRUSt2 database relied on many timely and computationally intensive manual processes that made it difficult to update. We constructed a new streamlined process to allow regular upgrades to the PICRUSt2 database on an ongoing basis, and used this process to create a new database, PICRUSt2-SC (Sugar-Coated). Additionally, we have shown that this updated database contains genomes that more closely match study sequences from a range of different environments. The genomes contained in the database therefore better represent these environments and this leads to an improvement in the predicted functional annotations obtained from PICRUSt2.PICRUSt2 source code is freely available at https://github.com/picrust/picrust2 and at https://anaconda.org/bioconda/picrust2. The latest version of PICRUSt2 at the time of writing is also archived: https://doi.org/10.5281/zenodo.15119781. The PICRUSt2-SC database comes pre-installed with PICRUSt2 from version 2.6.0 onwards. Step-by-step instructions for making the updated database are at https://github.com/picrust/picrust2/wiki/Updating-the-PICRUSt2-database. All code used for the analyses and figures in this manuscript is at https://github.com/R-Wright-1/PICRUSt2-SC_application_note and https://doi.org/10.5281/zenodo.15119770.","container-title":"Bioinformatics","DOI":"10.1093/bioinformatics/btaf269","ISSN":"1367-4811","issue":"5","journalAbbreviation":"Bioinformatics","page":"btaf269","source":"Silverchair","title":"PICRUSt2-SC: an update to the reference database used for functional prediction within PICRUSt2","title-short":"PICRUSt2-SC","volume":"41","author":[{"family":"Wright","given":"Robyn J"},{"family":"Langille","given":"Morgan G I"}],"issued":{"date-parts":[["2025",5,1]]},"citation-key":"wrightPICRUSt2SCUpdateReference2025"}}],"schema":"https://github.com/citation-style-language/schema/raw/master/csl-citation.json"} </w:instrText>
+      </w:r>
+      <w:r>
+        <w:fldChar w:fldCharType="separate"/>
+      </w:r>
+      <w:r>
+        <w:rPr>
+          <w:noProof/>
+        </w:rPr>
+        <w:t>[15]</w:t>
+      </w:r>
+      <w:r>
+        <w:fldChar w:fldCharType="end"/>
+      </w:r>
+      <w:ins w:id="32" w:author="Augustus Raymond Pendleton" w:date="2025-11-21T15:01:00Z" w16du:dateUtc="2025-11-21T20:01:00Z">
+        <w:r>
+          <w:t>. These normalized ASV tables</w:t>
+        </w:r>
+      </w:ins>
+      <w:ins w:id="33" w:author="Augustus Raymond Pendleton" w:date="2025-11-21T15:02:00Z" w16du:dateUtc="2025-11-21T20:02:00Z">
+        <w:r>
+          <w:t xml:space="preserve"> (in /EC_metagenome_out/</w:t>
+        </w:r>
+      </w:ins>
+      <w:ins w:id="34" w:author="Augustus Raymond Pendleton" w:date="2025-11-21T15:03:00Z" w16du:dateUtc="2025-11-21T20:03:00Z">
+        <w:r>
+          <w:t>seqtab_norm.tsv.gz)</w:t>
+        </w:r>
+      </w:ins>
+      <w:ins w:id="35" w:author="Augustus Raymond Pendleton" w:date="2025-11-21T15:01:00Z" w16du:dateUtc="2025-11-21T20:01:00Z">
+        <w:r>
+          <w:t xml:space="preserve"> were then used to calculate </w:t>
+        </w:r>
+        <w:bookmarkStart w:id="36" w:name="_Hlk214629917"/>
+        <w:r>
+          <w:rPr>
+            <w:i/>
+            <w:iCs/>
+          </w:rPr>
+          <w:t>GU</w:t>
+        </w:r>
+        <w:r>
+          <w:rPr>
+            <w:i/>
+            <w:iCs/>
+            <w:vertAlign w:val="superscript"/>
+          </w:rPr>
+          <w:t>A</w:t>
+        </w:r>
+        <w:bookmarkEnd w:id="36"/>
+        <w:r>
+          <w:rPr>
+            <w:i/>
+            <w:iCs/>
+            <w:vertAlign w:val="superscript"/>
+          </w:rPr>
+          <w:t xml:space="preserve"> </w:t>
+        </w:r>
+        <w:r>
+          <w:t>using our standard pipeline, including rarefaction to the minimum sequencing depth (across 10 iterations), normalization b</w:t>
+        </w:r>
+      </w:ins>
+      <w:ins w:id="37" w:author="Augustus Raymond Pendleton" w:date="2025-11-21T15:02:00Z" w16du:dateUtc="2025-11-21T20:02:00Z">
+        <w:r>
+          <w:t xml:space="preserve">y absolute abundance, and averaging </w:t>
+        </w:r>
+      </w:ins>
+      <w:ins w:id="38" w:author="Augustus Raymond Pendleton" w:date="2025-11-21T15:05:00Z" w16du:dateUtc="2025-11-21T20:05:00Z">
+        <w:r>
+          <w:t xml:space="preserve">of </w:t>
+        </w:r>
+      </w:ins>
+      <w:ins w:id="39" w:author="Augustus Raymond Pendleton" w:date="2025-11-21T15:02:00Z" w16du:dateUtc="2025-11-21T20:02:00Z">
+        <w:r>
+          <w:rPr>
+            <w:i/>
+            <w:iCs/>
+          </w:rPr>
+          <w:t>GU</w:t>
+        </w:r>
+        <w:r>
+          <w:rPr>
+            <w:i/>
+            <w:iCs/>
+            <w:vertAlign w:val="superscript"/>
+          </w:rPr>
+          <w:t>A</w:t>
+        </w:r>
+        <w:r>
+          <w:rPr>
+            <w:i/>
+            <w:iCs/>
+            <w:vertAlign w:val="superscript"/>
+          </w:rPr>
+          <w:t xml:space="preserve"> </w:t>
+        </w:r>
+        <w:r>
+          <w:t>across iterations.</w:t>
+        </w:r>
+      </w:ins>
+      <w:ins w:id="40" w:author="Augustus Raymond Pendleton" w:date="2025-11-21T15:03:00Z" w16du:dateUtc="2025-11-21T20:03:00Z">
+        <w:r>
+          <w:t xml:space="preserve"> The predicted copy number of each ASV </w:t>
+        </w:r>
+      </w:ins>
+      <w:ins w:id="41" w:author="Augustus Raymond Pendleton" w:date="2025-11-21T15:04:00Z" w16du:dateUtc="2025-11-21T20:04:00Z">
+        <w:r>
+          <w:t xml:space="preserve">(for Fig. S6) </w:t>
+        </w:r>
+      </w:ins>
+      <w:ins w:id="42" w:author="Augustus Raymond Pendleton" w:date="2025-11-21T15:03:00Z" w16du:dateUtc="2025-11-21T20:03:00Z">
+        <w:r>
+          <w:t>was accessed from combined_marker</w:t>
+        </w:r>
+      </w:ins>
+      <w:ins w:id="43" w:author="Augustus Raymond Pendleton" w:date="2025-11-21T15:04:00Z" w16du:dateUtc="2025-11-21T20:04:00Z">
+        <w:r>
+          <w:t>_predicted_and_nsti.tsv.gz.</w:t>
+        </w:r>
+      </w:ins>
+    </w:p>
+    <w:p>
+      <w:pPr>
+        <w:rPr>
+          <w:ins w:id="44" w:author="Augustus Raymond Pendleton" w:date="2025-11-21T15:02:00Z" w16du:dateUtc="2025-11-21T20:02:00Z"/>
+        </w:rPr>
+      </w:pPr>
     </w:p>
     <w:p>
       <w:pPr>
@@ -865,47 +1105,15 @@
         <w:t xml:space="preserve">Other packages used for general coding </w:t>
       </w:r>
       <w:r>
-        <w:t xml:space="preserve">and visualization include </w:t>
-      </w:r>
-      <w:proofErr w:type="spellStart"/>
-      <w:r>
-        <w:t>tidyverse</w:t>
-      </w:r>
-      <w:proofErr w:type="spellEnd"/>
-      <w:r>
-        <w:t xml:space="preserve">, purr, patchwork, </w:t>
-      </w:r>
-      <w:proofErr w:type="spellStart"/>
-      <w:r>
-        <w:t>NatParksPalette</w:t>
-      </w:r>
-      <w:proofErr w:type="spellEnd"/>
-      <w:r>
-        <w:t xml:space="preserve">, broom, </w:t>
-      </w:r>
-      <w:proofErr w:type="spellStart"/>
-      <w:r>
-        <w:t>corrr</w:t>
-      </w:r>
-      <w:proofErr w:type="spellEnd"/>
-      <w:r>
-        <w:t xml:space="preserve">, </w:t>
-      </w:r>
-      <w:proofErr w:type="spellStart"/>
-      <w:r>
-        <w:t>ggpubr</w:t>
-      </w:r>
-      <w:proofErr w:type="spellEnd"/>
-      <w:r>
-        <w:t xml:space="preserve">, and </w:t>
-      </w:r>
-      <w:proofErr w:type="spellStart"/>
-      <w:r>
-        <w:t>renv</w:t>
-      </w:r>
-      <w:proofErr w:type="spellEnd"/>
-      <w:r>
-        <w:t xml:space="preserve">. All packages and version numbers are listed in Table S1. </w:t>
+        <w:t xml:space="preserve">and visualization include tidyverse, purr, patchwork, NatParksPalette, broom, corrr, ggpubr, </w:t>
+      </w:r>
+      <w:ins w:id="45" w:author="Augustus Raymond Pendleton" w:date="2025-11-21T15:05:00Z" w16du:dateUtc="2025-11-21T20:05:00Z">
+        <w:r>
+          <w:t xml:space="preserve">biomformat, </w:t>
+        </w:r>
+      </w:ins>
+      <w:r>
+        <w:t xml:space="preserve">and renv. All packages and version numbers are listed in Table S1. </w:t>
       </w:r>
       <w:r>
         <w:rPr>
@@ -1201,7 +1409,7 @@
         </w:rPr>
         <w:lastRenderedPageBreak/>
         <w:drawing>
-          <wp:inline distT="0" distB="0" distL="0" distR="0" wp14:anchorId="5EC99D80" wp14:editId="38AE7B28">
+          <wp:inline distT="0" distB="0" distL="0" distR="0" wp14:anchorId="5EC99D80" wp14:editId="11805CCB">
             <wp:extent cx="5914966" cy="2480730"/>
             <wp:effectExtent l="0" t="0" r="3810" b="0"/>
             <wp:docPr id="27" name="Picture"/>
@@ -1500,7 +1708,7 @@
         <w:fldChar w:fldCharType="begin"/>
       </w:r>
       <w:r>
-        <w:instrText xml:space="preserve"> ADDIN ZOTERO_ITEM CSL_CITATION {"citationID":"P0GMp9p8","properties":{"formattedCitation":"[1, 3, 4, 15]","plainCitation":"[1, 3, 4, 15]","noteIndex":0},"citationItems":[{"id":1451,"uris":["http://zotero.org/groups/5077571/items/JAZBIWBQ"],"itemData":{"id":1451,"type":"article-journal","abstract":"High-throughput amplicon sequencing has become a well-established approach for microbial community profiling. Correlating shifts in the relative abundances of bacterial taxa with environmental gradients is the goal of many microbiome surveys. As the abundances generated by this technology are semi-quantitative by definition, the observed dynamics may not accurately reflect those of the actual taxon densities. We combined the sequencing approach (16S rRNA gene) with robust single-cell enumeration technologies (flow cytometry) to quantify the absolute taxon abundances. A detailed longitudinal analysis of the absolute abundances resulted in distinct abundance profiles that were less ambiguous and expressed in units that can be directly compared across studies. We further provide evidence that the enrichment of taxa (increase in relative abundance) does not necessarily relate to the outgrowth of taxa (increase in absolute abundance). Our results highlight that both relative and absolute abundances should be considered for a comprehensive biological interpretation of microbiome surveys.","container-title":"The ISME Journal","DOI":"10.1038/ismej.2016.117","ISSN":"1751-7370","issue":"2","journalAbbreviation":"ISME J","language":"en","license":"2017 International Society for Microbial Ecology","note":"publisher: Nature Publishing Group","page":"584-587","source":"www.nature.com","title":"Absolute quantification of microbial taxon abundances","volume":"11","author":[{"family":"Props","given":"Ruben"},{"family":"Kerckhof","given":"Frederiek-Maarten"},{"family":"Rubbens","given":"Peter"},{"family":"De Vrieze","given":"Jo"},{"family":"Hernandez Sanabria","given":"Emma"},{"family":"Waegeman","given":"Willem"},{"family":"Monsieurs","given":"Pieter"},{"family":"Hammes","given":"Frederik"},{"family":"Boon","given":"Nico"}],"issued":{"date-parts":[["2017",2]]},"citation-key":"propsAbsoluteQuantificationMicrobial2017"}},{"id":2078,"uris":["http://zotero.org/groups/5077571/items/9FC6PKRB"],"itemData":{"id":2078,"type":"article-journal","abstract":"A fundamental goal in microbiome studies is determining which microbes affect host physiology. Standard methods for determining changes in microbial taxa measure relative, rather than absolute abundances. Moreover, studies often analyze only stool, despite microbial diversity differing substantially among gastrointestinal (GI) locations. Here, we develop a quantitative framework to measure absolute abundances of individual bacterial taxa by combining the precision of digital PCR with the high-throughput nature of 16S rRNA gene amplicon sequencing. In a murine ketogenic-diet study, we compare microbial loads in lumenal and mucosal samples along the GI tract. Quantitative measurements of absolute (but not relative) abundances reveal decreases in total microbial loads on the ketogenic diet and enable us to determine the differential effects of diet on each taxon in stool and small-intestine mucosa samples. This rigorous quantitative microbial analysis framework, appropriate for diverse GI locations enables mapping microbial biogeography of the mammalian GI tract and more accurate analyses of changes in microbial taxa in microbiome studies.","container-title":"Nature Communications","DOI":"10.1038/s41467-020-16224-6","ISSN":"2041-1723","issue":"1","journalAbbreviation":"Nat Commun","language":"en","license":"2020 The Author(s)","note":"publisher: Nature Publishing Group","page":"2590","source":"www.nature.com","title":"A quantitative sequencing framework for absolute abundance measurements of mucosal and lumenal microbial communities","volume":"11","author":[{"family":"Barlow","given":"Jacob T."},{"family":"Bogatyrev","given":"Said R."},{"family":"Ismagilov","given":"Rustem F."}],"issued":{"date-parts":[["2020",5,22]]},"citation-key":"barlowQuantitativeSequencingFramework2020"}},{"id":2063,"uris":["http://zotero.org/groups/5077571/items/XECMGR9Y"],"itemData":{"id":2063,"type":"article","abstract":"The Laurentian Great Lakes hold 21% of the world’s surface freshwater and supply drinking water to nearly 40 million people. Here we provide the first evidence that winddriven upwelling fundamentally restructures microbial communities in Lake Ontario, with its effects extended and redistributed by an internal Kelvin wave propagating along the shoreline. While thermal stratification is known to organize microbial communities by depth and season, we show that this vertical structure arises from contrasting mechanisms: homogenizing selection in surface waters and dispersal limitation with drift in the hypolimnion. Kelvin wave-driven upwelling disrupts this scaffold, displacing rare taxa into the surface and creating novel coastal communities enriched in methane oxidation and sulfur metabolism genes—functional traits absent elsewhere in the lake. We observed a Kelvin wave lasting over two weeks and propagating eastward at </w:instrText>
+        <w:instrText xml:space="preserve"> ADDIN ZOTERO_ITEM CSL_CITATION {"citationID":"P0GMp9p8","properties":{"formattedCitation":"[1, 3, 4, 16]","plainCitation":"[1, 3, 4, 16]","noteIndex":0},"citationItems":[{"id":1451,"uris":["http://zotero.org/groups/5077571/items/JAZBIWBQ"],"itemData":{"id":1451,"type":"article-journal","abstract":"High-throughput amplicon sequencing has become a well-established approach for microbial community profiling. Correlating shifts in the relative abundances of bacterial taxa with environmental gradients is the goal of many microbiome surveys. As the abundances generated by this technology are semi-quantitative by definition, the observed dynamics may not accurately reflect those of the actual taxon densities. We combined the sequencing approach (16S rRNA gene) with robust single-cell enumeration technologies (flow cytometry) to quantify the absolute taxon abundances. A detailed longitudinal analysis of the absolute abundances resulted in distinct abundance profiles that were less ambiguous and expressed in units that can be directly compared across studies. We further provide evidence that the enrichment of taxa (increase in relative abundance) does not necessarily relate to the outgrowth of taxa (increase in absolute abundance). Our results highlight that both relative and absolute abundances should be considered for a comprehensive biological interpretation of microbiome surveys.","container-title":"The ISME Journal","DOI":"10.1038/ismej.2016.117","ISSN":"1751-7370","issue":"2","journalAbbreviation":"ISME J","language":"en","license":"2017 International Society for Microbial Ecology","note":"publisher: Nature Publishing Group","page":"584-587","source":"www.nature.com","title":"Absolute quantification of microbial taxon abundances","volume":"11","author":[{"family":"Props","given":"Ruben"},{"family":"Kerckhof","given":"Frederiek-Maarten"},{"family":"Rubbens","given":"Peter"},{"family":"De Vrieze","given":"Jo"},{"family":"Hernandez Sanabria","given":"Emma"},{"family":"Waegeman","given":"Willem"},{"family":"Monsieurs","given":"Pieter"},{"family":"Hammes","given":"Frederik"},{"family":"Boon","given":"Nico"}],"issued":{"date-parts":[["2017",2]]},"citation-key":"propsAbsoluteQuantificationMicrobial2017"}},{"id":2078,"uris":["http://zotero.org/groups/5077571/items/9FC6PKRB"],"itemData":{"id":2078,"type":"article-journal","abstract":"A fundamental goal in microbiome studies is determining which microbes affect host physiology. Standard methods for determining changes in microbial taxa measure relative, rather than absolute abundances. Moreover, studies often analyze only stool, despite microbial diversity differing substantially among gastrointestinal (GI) locations. Here, we develop a quantitative framework to measure absolute abundances of individual bacterial taxa by combining the precision of digital PCR with the high-throughput nature of 16S rRNA gene amplicon sequencing. In a murine ketogenic-diet study, we compare microbial loads in lumenal and mucosal samples along the GI tract. Quantitative measurements of absolute (but not relative) abundances reveal decreases in total microbial loads on the ketogenic diet and enable us to determine the differential effects of diet on each taxon in stool and small-intestine mucosa samples. This rigorous quantitative microbial analysis framework, appropriate for diverse GI locations enables mapping microbial biogeography of the mammalian GI tract and more accurate analyses of changes in microbial taxa in microbiome studies.","container-title":"Nature Communications","DOI":"10.1038/s41467-020-16224-6","ISSN":"2041-1723","issue":"1","journalAbbreviation":"Nat Commun","language":"en","license":"2020 The Author(s)","note":"publisher: Nature Publishing Group","page":"2590","source":"www.nature.com","title":"A quantitative sequencing framework for absolute abundance measurements of mucosal and lumenal microbial communities","volume":"11","author":[{"family":"Barlow","given":"Jacob T."},{"family":"Bogatyrev","given":"Said R."},{"family":"Ismagilov","given":"Rustem F."}],"issued":{"date-parts":[["2020",5,22]]},"citation-key":"barlowQuantitativeSequencingFramework2020"}},{"id":2063,"uris":["http://zotero.org/groups/5077571/items/XECMGR9Y"],"itemData":{"id":2063,"type":"article","abstract":"The Laurentian Great Lakes hold 21% of the world’s surface freshwater and supply drinking water to nearly 40 million people. Here we provide the first evidence that winddriven upwelling fundamentally restructures microbial communities in Lake Ontario, with its effects extended and redistributed by an internal Kelvin wave propagating along the shoreline. While thermal stratification is known to organize microbial communities by depth and season, we show that this vertical structure arises from contrasting mechanisms: homogenizing selection in surface waters and dispersal limitation with drift in the hypolimnion. Kelvin wave-driven upwelling disrupts this scaffold, displacing rare taxa into the surface and creating novel coastal communities enriched in methane oxidation and sulfur metabolism genes—functional traits absent elsewhere in the lake. We observed a Kelvin wave lasting over two weeks and propagating eastward at </w:instrText>
       </w:r>
       <w:r>
         <w:rPr>
@@ -1527,7 +1735,7 @@
         <w:rPr>
           <w:rFonts w:cs="Times New Roman"/>
         </w:rPr>
-        <w:t>[1, 3, 4, 15]</w:t>
+        <w:t>[1, 3, 4, 16]</w:t>
       </w:r>
       <w:r>
         <w:fldChar w:fldCharType="end"/>
@@ -1605,7 +1813,7 @@
         </w:rPr>
         <w:lastRenderedPageBreak/>
         <w:drawing>
-          <wp:inline distT="0" distB="0" distL="0" distR="0" wp14:anchorId="0B32F19B" wp14:editId="58B87D5F">
+          <wp:inline distT="0" distB="0" distL="0" distR="0" wp14:anchorId="0B32F19B" wp14:editId="796ACE7C">
             <wp:extent cx="5588000" cy="5930900"/>
             <wp:effectExtent l="0" t="0" r="0" b="0"/>
             <wp:docPr id="640669000" name="Picture 1" descr="A group of graphs showing different types of soil&#10;&#10;AI-generated content may be incorrect."/>
@@ -1908,31 +2116,7 @@
         <w:t xml:space="preserve"> </w:t>
       </w:r>
       <w:r>
-        <w:t xml:space="preserve">was calculated 50 times across four alpha parameter sizes (1, 2, 4, 8; note unweighted </w:t>
-      </w:r>
-      <w:proofErr w:type="spellStart"/>
-      <w:r>
-        <w:t>Unifrac</w:t>
-      </w:r>
-      <w:proofErr w:type="spellEnd"/>
-      <w:r>
-        <w:t xml:space="preserve"> is also calculated by </w:t>
-      </w:r>
-      <w:proofErr w:type="spellStart"/>
-      <w:r>
-        <w:t>defualt</w:t>
-      </w:r>
-      <w:proofErr w:type="spellEnd"/>
-      <w:r>
-        <w:t xml:space="preserve">) with a constant of 2,000 </w:t>
-      </w:r>
-      <w:proofErr w:type="gramStart"/>
-      <w:r>
-        <w:t>ASVs  and</w:t>
-      </w:r>
-      <w:proofErr w:type="gramEnd"/>
-      <w:r>
-        <w:t xml:space="preserve"> 10 samples. In both panels, </w:t>
+        <w:t xml:space="preserve">was calculated 50 times across four alpha parameter sizes (1, 2, 4, 8; note unweighted Unifrac is also calculated by defualt) with a constant of 2,000 ASVs  and 10 samples. In both panels, </w:t>
       </w:r>
       <w:r>
         <w:rPr>
@@ -2053,7 +2237,7 @@
         <w:fldChar w:fldCharType="begin"/>
       </w:r>
       <w:r>
-        <w:instrText xml:space="preserve"> ADDIN ZOTERO_ITEM CSL_CITATION {"citationID":"G63f7xNk","properties":{"formattedCitation":"[16]","plainCitation":"[16]","noteIndex":0},"citationItems":[{"id":2039,"uris":["http://zotero.org/groups/5077571/items/UIGMPRVP"],"itemData":{"id":2039,"type":"article-journal","abstract":"PICRUSt2 is a bioinformatic tool that predicts microbial functions in amplicon sequencing data using a database of annotated reference genomes. We have constructed an updated database for PICRUSt2 that has substantially increased the number of bacterial (19,493 to 26,868) and archaeal (406 to 1,002) genomes as well as the number of functional annotations present. The previous PICRUSt2 database relied on many timely and computationally intensive manual processes that made it difficult to update. We constructed a new streamlined process to allow regular upgrades to the PICRUSt2 database on an ongoing basis, and used this process to create a new database, PICRUSt2-SC (Sugar-Coated). Additionally, we have shown that this updated database contains genomes that more closely match study sequences from a range of different environments. The genomes contained in the database therefore better represent these environments and this leads to an improvement in the predicted functional annotations obtained from PICRUSt2.PICRUSt2 source code is freely available at https://github.com/picrust/picrust2 and at https://anaconda.org/bioconda/picrust2. The latest version of PICRUSt2 at the time of writing is also archived: https://doi.org/10.5281/zenodo.15119781. The PICRUSt2-SC database comes pre-installed with PICRUSt2 from version 2.6.0 onwards. Step-by-step instructions for making the updated database are at https://github.com/picrust/picrust2/wiki/Updating-the-PICRUSt2-database. All code used for the analyses and figures in this manuscript is at https://github.com/R-Wright-1/PICRUSt2-SC_application_note and https://doi.org/10.5281/zenodo.15119770.","container-title":"Bioinformatics","DOI":"10.1093/bioinformatics/btaf269","ISSN":"1367-4811","issue":"5","journalAbbreviation":"Bioinformatics","page":"btaf269","source":"Silverchair","title":"PICRUSt2-SC: an update to the reference database used for functional prediction within PICRUSt2","title-short":"PICRUSt2-SC","volume":"41","author":[{"family":"Wright","given":"Robyn J"},{"family":"Langille","given":"Morgan G I"}],"issued":{"date-parts":[["2025",5,1]]},"citation-key":"wrightPICRUSt2SCUpdateReference2025"}}],"schema":"https://github.com/citation-style-language/schema/raw/master/csl-citation.json"} </w:instrText>
+        <w:instrText xml:space="preserve"> ADDIN ZOTERO_ITEM CSL_CITATION {"citationID":"G63f7xNk","properties":{"formattedCitation":"[15]","plainCitation":"[15]","noteIndex":0},"citationItems":[{"id":2039,"uris":["http://zotero.org/groups/5077571/items/UIGMPRVP"],"itemData":{"id":2039,"type":"article-journal","abstract":"PICRUSt2 is a bioinformatic tool that predicts microbial functions in amplicon sequencing data using a database of annotated reference genomes. We have constructed an updated database for PICRUSt2 that has substantially increased the number of bacterial (19,493 to 26,868) and archaeal (406 to 1,002) genomes as well as the number of functional annotations present. The previous PICRUSt2 database relied on many timely and computationally intensive manual processes that made it difficult to update. We constructed a new streamlined process to allow regular upgrades to the PICRUSt2 database on an ongoing basis, and used this process to create a new database, PICRUSt2-SC (Sugar-Coated). Additionally, we have shown that this updated database contains genomes that more closely match study sequences from a range of different environments. The genomes contained in the database therefore better represent these environments and this leads to an improvement in the predicted functional annotations obtained from PICRUSt2.PICRUSt2 source code is freely available at https://github.com/picrust/picrust2 and at https://anaconda.org/bioconda/picrust2. The latest version of PICRUSt2 at the time of writing is also archived: https://doi.org/10.5281/zenodo.15119781. The PICRUSt2-SC database comes pre-installed with PICRUSt2 from version 2.6.0 onwards. Step-by-step instructions for making the updated database are at https://github.com/picrust/picrust2/wiki/Updating-the-PICRUSt2-database. All code used for the analyses and figures in this manuscript is at https://github.com/R-Wright-1/PICRUSt2-SC_application_note and https://doi.org/10.5281/zenodo.15119770.","container-title":"Bioinformatics","DOI":"10.1093/bioinformatics/btaf269","ISSN":"1367-4811","issue":"5","journalAbbreviation":"Bioinformatics","page":"btaf269","source":"Silverchair","title":"PICRUSt2-SC: an update to the reference database used for functional prediction within PICRUSt2","title-short":"PICRUSt2-SC","volume":"41","author":[{"family":"Wright","given":"Robyn J"},{"family":"Langille","given":"Morgan G I"}],"issued":{"date-parts":[["2025",5,1]]},"citation-key":"wrightPICRUSt2SCUpdateReference2025"}}],"schema":"https://github.com/citation-style-language/schema/raw/master/csl-citation.json"} </w:instrText>
       </w:r>
       <w:r>
         <w:fldChar w:fldCharType="separate"/>
@@ -2062,7 +2246,7 @@
         <w:rPr>
           <w:noProof/>
         </w:rPr>
-        <w:t>[16]</w:t>
+        <w:t>[15]</w:t>
       </w:r>
       <w:r>
         <w:fldChar w:fldCharType="end"/>
@@ -2145,7 +2329,6 @@
       <w:r>
         <w:t xml:space="preserve"> calculated on the non-normalized control. For both, rarefaction was carried out to the minimum sequencing depth for each dataset across 10 iterations. B) Percentage of total reads assigned to ASVs at each level of predicted 16S copy number. While predicted copy numbers did extend up to 27 copies/genome, these bars represented percentages too low to be seen and so are excluded from visualization. ASVs (and reads) in the mouse gut dataset with 7 predicted 16S copies/genome primarily belong to the genus </w:t>
       </w:r>
-      <w:proofErr w:type="spellStart"/>
       <w:r>
         <w:rPr>
           <w:i/>
@@ -2153,7 +2336,6 @@
         </w:rPr>
         <w:t>Faecalibaculum</w:t>
       </w:r>
-      <w:proofErr w:type="spellEnd"/>
       <w:r>
         <w:t xml:space="preserve">, though one ASV was assigned to genus </w:t>
       </w:r>
@@ -2332,11 +2514,9 @@
             <w:tcW w:w="2341" w:type="dxa"/>
           </w:tcPr>
           <w:p>
-            <w:proofErr w:type="spellStart"/>
             <w:r>
               <w:t>tidyverse</w:t>
             </w:r>
-            <w:proofErr w:type="spellEnd"/>
           </w:p>
         </w:tc>
         <w:tc>
@@ -2381,11 +2561,9 @@
             <w:tcW w:w="2341" w:type="dxa"/>
           </w:tcPr>
           <w:p>
-            <w:proofErr w:type="spellStart"/>
             <w:r>
               <w:t>phyloseq</w:t>
             </w:r>
-            <w:proofErr w:type="spellEnd"/>
           </w:p>
         </w:tc>
         <w:tc>
@@ -2477,13 +2655,8 @@
             <w:tcW w:w="2341" w:type="dxa"/>
           </w:tcPr>
           <w:p>
-            <w:proofErr w:type="spellStart"/>
-            <w:r>
-              <w:t>GUniFrac</w:t>
-            </w:r>
-            <w:proofErr w:type="spellEnd"/>
-            <w:r>
-              <w:t>*</w:t>
+            <w:r>
+              <w:t>GUniFrac*</w:t>
             </w:r>
           </w:p>
         </w:tc>
@@ -2529,11 +2702,9 @@
             <w:tcW w:w="2341" w:type="dxa"/>
           </w:tcPr>
           <w:p>
-            <w:proofErr w:type="spellStart"/>
             <w:r>
               <w:t>ggtree</w:t>
             </w:r>
-            <w:proofErr w:type="spellEnd"/>
           </w:p>
         </w:tc>
         <w:tc>
@@ -2625,11 +2796,9 @@
             <w:tcW w:w="2341" w:type="dxa"/>
           </w:tcPr>
           <w:p>
-            <w:proofErr w:type="spellStart"/>
             <w:r>
               <w:t>NatParksPalettes</w:t>
             </w:r>
-            <w:proofErr w:type="spellEnd"/>
           </w:p>
         </w:tc>
         <w:tc>
@@ -2768,11 +2937,9 @@
             <w:tcW w:w="2341" w:type="dxa"/>
           </w:tcPr>
           <w:p>
-            <w:proofErr w:type="spellStart"/>
             <w:r>
               <w:t>corrr</w:t>
             </w:r>
-            <w:proofErr w:type="spellEnd"/>
           </w:p>
         </w:tc>
         <w:tc>
@@ -2817,11 +2984,9 @@
             <w:tcW w:w="2341" w:type="dxa"/>
           </w:tcPr>
           <w:p>
-            <w:proofErr w:type="spellStart"/>
             <w:r>
               <w:t>renv</w:t>
             </w:r>
-            <w:proofErr w:type="spellEnd"/>
           </w:p>
         </w:tc>
         <w:tc>
@@ -2913,11 +3078,9 @@
             <w:tcW w:w="2341" w:type="dxa"/>
           </w:tcPr>
           <w:p>
-            <w:proofErr w:type="spellStart"/>
             <w:r>
               <w:t>ggpubr</w:t>
             </w:r>
-            <w:proofErr w:type="spellEnd"/>
           </w:p>
         </w:tc>
         <w:tc>
@@ -3056,11 +3219,9 @@
             <w:tcW w:w="2341" w:type="dxa"/>
           </w:tcPr>
           <w:p>
-            <w:proofErr w:type="spellStart"/>
             <w:r>
               <w:t>FastTree</w:t>
             </w:r>
-            <w:proofErr w:type="spellEnd"/>
           </w:p>
         </w:tc>
         <w:tc>
@@ -3105,11 +3266,9 @@
             <w:tcW w:w="2341" w:type="dxa"/>
           </w:tcPr>
           <w:p>
-            <w:proofErr w:type="spellStart"/>
             <w:r>
               <w:t>cutadapt</w:t>
             </w:r>
-            <w:proofErr w:type="spellEnd"/>
           </w:p>
         </w:tc>
         <w:tc>
@@ -3154,11 +3313,9 @@
             <w:tcW w:w="2341" w:type="dxa"/>
           </w:tcPr>
           <w:p>
-            <w:proofErr w:type="spellStart"/>
             <w:r>
               <w:t>extraDistr</w:t>
             </w:r>
-            <w:proofErr w:type="spellEnd"/>
           </w:p>
         </w:tc>
         <w:tc>
@@ -3227,7 +3384,7 @@
               <w:fldChar w:fldCharType="begin"/>
             </w:r>
             <w:r>
-              <w:instrText xml:space="preserve"> ADDIN ZOTERO_ITEM CSL_CITATION {"citationID":"wslXdydb","properties":{"formattedCitation":"[16, 28]","plainCitation":"[16, 28]","noteIndex":0},"citationItems":[{"id":2039,"uris":["http://zotero.org/groups/5077571/items/UIGMPRVP"],"itemData":{"id":2039,"type":"article-journal","abstract":"PICRUSt2 is a bioinformatic tool that predicts microbial functions in amplicon sequencing data using a database of annotated reference genomes. We have constructed an updated database for PICRUSt2 that has substantially increased the number of bacterial (19,493 to 26,868) and archaeal (406 to 1,002) genomes as well as the number of functional annotations present. The previous PICRUSt2 database relied on many timely and computationally intensive manual processes that made it difficult to update. We constructed a new streamlined process to allow regular upgrades to the PICRUSt2 database on an ongoing basis, and used this process to create a new database, PICRUSt2-SC (Sugar-Coated). Additionally, we have shown that this updated database contains genomes that more closely match study sequences from a range of different environments. The genomes contained in the database therefore better represent these environments and this leads to an improvement in the predicted functional annotations obtained from PICRUSt2.PICRUSt2 source code is freely available at https://github.com/picrust/picrust2 and at https://anaconda.org/bioconda/picrust2. The latest version of PICRUSt2 at the time of writing is also archived: https://doi.org/10.5281/zenodo.15119781. The PICRUSt2-SC database comes pre-installed with PICRUSt2 from version 2.6.0 onwards. Step-by-step instructions for making the updated database are at https://github.com/picrust/picrust2/wiki/Updating-the-PICRUSt2-database. All code used for the analyses and figures in this manuscript is at https://github.com/R-Wright-1/PICRUSt2-SC_application_note and https://doi.org/10.5281/zenodo.15119770.","container-title":"Bioinformatics","DOI":"10.1093/bioinformatics/btaf269","ISSN":"1367-4811","issue":"5","journalAbbreviation":"Bioinformatics","page":"btaf269","source":"Silverchair","title":"PICRUSt2-SC: an update to the reference database used for functional prediction within PICRUSt2","title-short":"PICRUSt2-SC","volume":"41","author":[{"family":"Wright","given":"Robyn J"},{"family":"Langille","given":"Morgan G I"}],"issued":{"date-parts":[["2025",5,1]]},"citation-key":"wrightPICRUSt2SCUpdateReference2025"}},{"id":956,"uris":["http://zotero.org/groups/5077571/items/3A7JYSWF"],"itemData":{"id":956,"type":"article-journal","container-title":"Nature Biotechnology","DOI":"10.1038/s41587-020-0548-6","ISSN":"1546-1696","issue":"6","journalAbbreviation":"Nat Biotechnol","language":"en","license":"2020 The Author(s), under exclusive licence to Springer Nature America, Inc.","note":"number: 6\npublisher: Nature Publishing Group","page":"685-688","source":"www.nature.com","title":"PICRUSt2 for prediction of metagenome functions","volume":"38","author":[{"family":"Douglas","given":"Gavin M."},{"family":"Maffei","given":"Vincent J."},{"family":"Zaneveld","given":"Jesse R."},{"family":"Yurgel","given":"Svetlana N."},{"family":"Brown","given":"James R."},{"family":"Taylor","given":"Christopher M."},{"family":"Huttenhower","given":"Curtis"},{"family":"Langille","given":"Morgan G. I."}],"issued":{"date-parts":[["2020",6]]},"citation-key":"douglasPICRUSt2PredictionMetagenome2020"}}],"schema":"https://github.com/citation-style-language/schema/raw/master/csl-citation.json"} </w:instrText>
+              <w:instrText xml:space="preserve"> ADDIN ZOTERO_ITEM CSL_CITATION {"citationID":"wslXdydb","properties":{"formattedCitation":"[15, 28]","plainCitation":"[15, 28]","noteIndex":0},"citationItems":[{"id":2039,"uris":["http://zotero.org/groups/5077571/items/UIGMPRVP"],"itemData":{"id":2039,"type":"article-journal","abstract":"PICRUSt2 is a bioinformatic tool that predicts microbial functions in amplicon sequencing data using a database of annotated reference genomes. We have constructed an updated database for PICRUSt2 that has substantially increased the number of bacterial (19,493 to 26,868) and archaeal (406 to 1,002) genomes as well as the number of functional annotations present. The previous PICRUSt2 database relied on many timely and computationally intensive manual processes that made it difficult to update. We constructed a new streamlined process to allow regular upgrades to the PICRUSt2 database on an ongoing basis, and used this process to create a new database, PICRUSt2-SC (Sugar-Coated). Additionally, we have shown that this updated database contains genomes that more closely match study sequences from a range of different environments. The genomes contained in the database therefore better represent these environments and this leads to an improvement in the predicted functional annotations obtained from PICRUSt2.PICRUSt2 source code is freely available at https://github.com/picrust/picrust2 and at https://anaconda.org/bioconda/picrust2. The latest version of PICRUSt2 at the time of writing is also archived: https://doi.org/10.5281/zenodo.15119781. The PICRUSt2-SC database comes pre-installed with PICRUSt2 from version 2.6.0 onwards. Step-by-step instructions for making the updated database are at https://github.com/picrust/picrust2/wiki/Updating-the-PICRUSt2-database. All code used for the analyses and figures in this manuscript is at https://github.com/R-Wright-1/PICRUSt2-SC_application_note and https://doi.org/10.5281/zenodo.15119770.","container-title":"Bioinformatics","DOI":"10.1093/bioinformatics/btaf269","ISSN":"1367-4811","issue":"5","journalAbbreviation":"Bioinformatics","page":"btaf269","source":"Silverchair","title":"PICRUSt2-SC: an update to the reference database used for functional prediction within PICRUSt2","title-short":"PICRUSt2-SC","volume":"41","author":[{"family":"Wright","given":"Robyn J"},{"family":"Langille","given":"Morgan G I"}],"issued":{"date-parts":[["2025",5,1]]},"citation-key":"wrightPICRUSt2SCUpdateReference2025"}},{"id":956,"uris":["http://zotero.org/groups/5077571/items/3A7JYSWF"],"itemData":{"id":956,"type":"article-journal","container-title":"Nature Biotechnology","DOI":"10.1038/s41587-020-0548-6","ISSN":"1546-1696","issue":"6","journalAbbreviation":"Nat Biotechnol","language":"en","license":"2020 The Author(s), under exclusive licence to Springer Nature America, Inc.","note":"number: 6\npublisher: Nature Publishing Group","page":"685-688","source":"www.nature.com","title":"PICRUSt2 for prediction of metagenome functions","volume":"38","author":[{"family":"Douglas","given":"Gavin M."},{"family":"Maffei","given":"Vincent J."},{"family":"Zaneveld","given":"Jesse R."},{"family":"Yurgel","given":"Svetlana N."},{"family":"Brown","given":"James R."},{"family":"Taylor","given":"Christopher M."},{"family":"Huttenhower","given":"Curtis"},{"family":"Langille","given":"Morgan G. I."}],"issued":{"date-parts":[["2020",6]]},"citation-key":"douglasPICRUSt2PredictionMetagenome2020"}}],"schema":"https://github.com/citation-style-language/schema/raw/master/csl-citation.json"} </w:instrText>
             </w:r>
             <w:r>
               <w:fldChar w:fldCharType="separate"/>
@@ -3236,7 +3393,76 @@
               <w:rPr>
                 <w:noProof/>
               </w:rPr>
-              <w:t>[16, 28]</w:t>
+              <w:t>[15, 28]</w:t>
+            </w:r>
+            <w:r>
+              <w:fldChar w:fldCharType="end"/>
+            </w:r>
+          </w:p>
+        </w:tc>
+      </w:tr>
+      <w:tr>
+        <w:trPr>
+          <w:ins w:id="46" w:author="Augustus Raymond Pendleton" w:date="2025-11-21T15:05:00Z" w16du:dateUtc="2025-11-21T20:05:00Z"/>
+        </w:trPr>
+        <w:tc>
+          <w:tcPr>
+            <w:tcW w:w="2341" w:type="dxa"/>
+          </w:tcPr>
+          <w:p>
+            <w:pPr>
+              <w:rPr>
+                <w:ins w:id="47" w:author="Augustus Raymond Pendleton" w:date="2025-11-21T15:05:00Z" w16du:dateUtc="2025-11-21T20:05:00Z"/>
+              </w:rPr>
+            </w:pPr>
+            <w:ins w:id="48" w:author="Augustus Raymond Pendleton" w:date="2025-11-21T15:05:00Z" w16du:dateUtc="2025-11-21T20:05:00Z">
+              <w:r>
+                <w:t>biomformat</w:t>
+              </w:r>
+            </w:ins>
+          </w:p>
+        </w:tc>
+        <w:tc>
+          <w:tcPr>
+            <w:tcW w:w="2210" w:type="dxa"/>
+          </w:tcPr>
+          <w:p>
+            <w:pPr>
+              <w:rPr>
+                <w:ins w:id="49" w:author="Augustus Raymond Pendleton" w:date="2025-11-21T15:05:00Z" w16du:dateUtc="2025-11-21T20:05:00Z"/>
+              </w:rPr>
+            </w:pPr>
+            <w:ins w:id="50" w:author="Augustus Raymond Pendleton" w:date="2025-11-21T15:07:00Z" w16du:dateUtc="2025-11-21T20:07:00Z">
+              <w:r>
+                <w:t>1.30.0</w:t>
+              </w:r>
+            </w:ins>
+          </w:p>
+        </w:tc>
+        <w:tc>
+          <w:tcPr>
+            <w:tcW w:w="4809" w:type="dxa"/>
+          </w:tcPr>
+          <w:p>
+            <w:pPr>
+              <w:rPr>
+                <w:ins w:id="51" w:author="Augustus Raymond Pendleton" w:date="2025-11-21T15:05:00Z" w16du:dateUtc="2025-11-21T20:05:00Z"/>
+              </w:rPr>
+            </w:pPr>
+            <w:r>
+              <w:fldChar w:fldCharType="begin"/>
+            </w:r>
+            <w:r>
+              <w:instrText xml:space="preserve"> ADDIN ZOTERO_ITEM CSL_CITATION {"citationID":"RnD81q4d","properties":{"formattedCitation":"[29]","plainCitation":"[29]","noteIndex":0},"citationItems":[{"id":1838,"uris":["http://zotero.org/users/8359713/items/X2TQARWS"],"itemData":{"id":1838,"type":"report","genre":"manual","note":"DOI: 10.18129/B9.bioc.biomformat","title":"biomformat: An interface package for the BIOM file format","URL":"https://bioconductor.org/packages/biomformat","author":[{"family":"McMurdie","given":"Paul J."},{"family":"Paulson","given":"Joseph N"}],"issued":{"date-parts":[["2023"]]},"citation-key":"mcmurdieBiomformatInterfacePackage2023"}}],"schema":"https://github.com/citation-style-language/schema/raw/master/csl-citation.json"} </w:instrText>
+            </w:r>
+            <w:r>
+              <w:fldChar w:fldCharType="separate"/>
+            </w:r>
+            <w:r>
+              <w:rPr>
+                <w:noProof/>
+              </w:rPr>
+              <w:t>[29]</w:t>
             </w:r>
             <w:r>
               <w:fldChar w:fldCharType="end"/>
@@ -3254,23 +3480,7 @@
         <w:t>Table S1. Software and packages used in analysis.</w:t>
       </w:r>
       <w:r>
-        <w:t xml:space="preserve"> Note that </w:t>
-      </w:r>
-      <w:proofErr w:type="spellStart"/>
-      <w:r>
-        <w:t>GUniFrac</w:t>
-      </w:r>
-      <w:proofErr w:type="spellEnd"/>
-      <w:r>
-        <w:t xml:space="preserve"> was modified slightly to make incorporating absolute abundances more apparent; this version can be installed via </w:t>
-      </w:r>
-      <w:proofErr w:type="spellStart"/>
-      <w:r>
-        <w:t>Github</w:t>
-      </w:r>
-      <w:proofErr w:type="spellEnd"/>
-      <w:r>
-        <w:t xml:space="preserve"> at </w:t>
+        <w:t xml:space="preserve"> Note that GUniFrac was modified slightly to make incorporating absolute abundances more apparent; this version can be installed via Github at </w:t>
       </w:r>
       <w:hyperlink r:id="rId15">
         <w:r>
@@ -3296,7 +3506,7 @@
           <w:bCs/>
         </w:rPr>
       </w:pPr>
-      <w:bookmarkStart w:id="3" w:name="supporting-references"/>
+      <w:bookmarkStart w:id="52" w:name="supporting-references"/>
       <w:r>
         <w:rPr>
           <w:b/>
@@ -3359,14 +3569,7 @@
         <w:rPr>
           <w:rFonts w:cs="Times New Roman"/>
         </w:rPr>
-        <w:t xml:space="preserve"> </w:t>
-      </w:r>
-      <w:proofErr w:type="gramStart"/>
-      <w:r>
-        <w:rPr>
-          <w:rFonts w:cs="Times New Roman"/>
-        </w:rPr>
-        <w:t>2022;</w:t>
+        <w:t xml:space="preserve"> 2022;</w:t>
       </w:r>
       <w:r>
         <w:rPr>
@@ -3380,14 +3583,7 @@
         <w:rPr>
           <w:rFonts w:cs="Times New Roman"/>
         </w:rPr>
-        <w:t>:883</w:t>
-      </w:r>
-      <w:proofErr w:type="gramEnd"/>
-      <w:r>
-        <w:rPr>
-          <w:rFonts w:cs="Times New Roman"/>
-        </w:rPr>
-        <w:t>–901. https://doi.org/10.1007/s00374-022-01675-4</w:t>
+        <w:t>:883–901. https://doi.org/10.1007/s00374-022-01675-4</w:t>
       </w:r>
     </w:p>
     <w:p>
@@ -3422,14 +3618,7 @@
         <w:rPr>
           <w:rFonts w:cs="Times New Roman"/>
         </w:rPr>
-        <w:t xml:space="preserve"> </w:t>
-      </w:r>
-      <w:proofErr w:type="gramStart"/>
-      <w:r>
-        <w:rPr>
-          <w:rFonts w:cs="Times New Roman"/>
-        </w:rPr>
-        <w:t>2016;</w:t>
+        <w:t xml:space="preserve"> 2016;</w:t>
       </w:r>
       <w:r>
         <w:rPr>
@@ -3443,14 +3632,7 @@
         <w:rPr>
           <w:rFonts w:cs="Times New Roman"/>
         </w:rPr>
-        <w:t>:1376</w:t>
-      </w:r>
-      <w:proofErr w:type="gramEnd"/>
-      <w:r>
-        <w:rPr>
-          <w:rFonts w:cs="Times New Roman"/>
-        </w:rPr>
-        <w:t>–1385. https://doi.org/10.1111/2041-210X.12607</w:t>
+        <w:t>:1376–1385. https://doi.org/10.1111/2041-210X.12607</w:t>
       </w:r>
     </w:p>
     <w:p>
@@ -3471,35 +3653,7 @@
           <w:rFonts w:cs="Times New Roman"/>
         </w:rPr>
         <w:tab/>
-        <w:t xml:space="preserve">Pendleton A, Wells M, Schmidt ML. Upwelling periodically disturbs the ecological assembly of microbial communities in the Laurentian Great Lakes. 2025. </w:t>
-      </w:r>
-      <w:proofErr w:type="spellStart"/>
-      <w:r>
-        <w:rPr>
-          <w:rFonts w:cs="Times New Roman"/>
-        </w:rPr>
-        <w:t>bioRxiv</w:t>
-      </w:r>
-      <w:proofErr w:type="spellEnd"/>
-      <w:r>
-        <w:rPr>
-          <w:rFonts w:cs="Times New Roman"/>
-        </w:rPr>
-        <w:t>, 2025</w:t>
-      </w:r>
-      <w:proofErr w:type="gramStart"/>
-      <w:r>
-        <w:rPr>
-          <w:rFonts w:cs="Times New Roman"/>
-        </w:rPr>
-        <w:t>. ,</w:t>
-      </w:r>
-      <w:proofErr w:type="gramEnd"/>
-      <w:r>
-        <w:rPr>
-          <w:rFonts w:cs="Times New Roman"/>
-        </w:rPr>
-        <w:t xml:space="preserve"> 2025.01.17.633667</w:t>
+        <w:t>Pendleton A, Wells M, Schmidt ML. Upwelling periodically disturbs the ecological assembly of microbial communities in the Laurentian Great Lakes. 2025. bioRxiv, 2025. , 2025.01.17.633667</w:t>
       </w:r>
     </w:p>
     <w:p>
@@ -3520,35 +3674,7 @@
           <w:rFonts w:cs="Times New Roman"/>
         </w:rPr>
         <w:tab/>
-        <w:t xml:space="preserve">Barlow JT, </w:t>
-      </w:r>
-      <w:proofErr w:type="spellStart"/>
-      <w:r>
-        <w:rPr>
-          <w:rFonts w:cs="Times New Roman"/>
-        </w:rPr>
-        <w:t>Bogatyrev</w:t>
-      </w:r>
-      <w:proofErr w:type="spellEnd"/>
-      <w:r>
-        <w:rPr>
-          <w:rFonts w:cs="Times New Roman"/>
-        </w:rPr>
-        <w:t xml:space="preserve"> SR, Ismagilov RF. A quantitative sequencing framework for absolute abundance measurements of mucosal and </w:t>
-      </w:r>
-      <w:proofErr w:type="spellStart"/>
-      <w:r>
-        <w:rPr>
-          <w:rFonts w:cs="Times New Roman"/>
-        </w:rPr>
-        <w:t>lumenal</w:t>
-      </w:r>
-      <w:proofErr w:type="spellEnd"/>
-      <w:r>
-        <w:rPr>
-          <w:rFonts w:cs="Times New Roman"/>
-        </w:rPr>
-        <w:t xml:space="preserve"> microbial communities. </w:t>
+        <w:t xml:space="preserve">Barlow JT, Bogatyrev SR, Ismagilov RF. A quantitative sequencing framework for absolute abundance measurements of mucosal and lumenal microbial communities. </w:t>
       </w:r>
       <w:r>
         <w:rPr>
@@ -3562,14 +3688,7 @@
         <w:rPr>
           <w:rFonts w:cs="Times New Roman"/>
         </w:rPr>
-        <w:t xml:space="preserve"> </w:t>
-      </w:r>
-      <w:proofErr w:type="gramStart"/>
-      <w:r>
-        <w:rPr>
-          <w:rFonts w:cs="Times New Roman"/>
-        </w:rPr>
-        <w:t>2020;</w:t>
+        <w:t xml:space="preserve"> 2020;</w:t>
       </w:r>
       <w:r>
         <w:rPr>
@@ -3583,14 +3702,7 @@
         <w:rPr>
           <w:rFonts w:cs="Times New Roman"/>
         </w:rPr>
-        <w:t>:2590</w:t>
-      </w:r>
-      <w:proofErr w:type="gramEnd"/>
-      <w:r>
-        <w:rPr>
-          <w:rFonts w:cs="Times New Roman"/>
-        </w:rPr>
-        <w:t>. https://doi.org/10.1038/s41467-020-16224-6</w:t>
+        <w:t>:2590. https://doi.org/10.1038/s41467-020-16224-6</w:t>
       </w:r>
     </w:p>
     <w:p>
@@ -3625,14 +3737,7 @@
         <w:rPr>
           <w:rFonts w:cs="Times New Roman"/>
         </w:rPr>
-        <w:t xml:space="preserve"> </w:t>
-      </w:r>
-      <w:proofErr w:type="gramStart"/>
-      <w:r>
-        <w:rPr>
-          <w:rFonts w:cs="Times New Roman"/>
-        </w:rPr>
-        <w:t>2016;</w:t>
+        <w:t xml:space="preserve"> 2016;</w:t>
       </w:r>
       <w:r>
         <w:rPr>
@@ -3646,14 +3751,7 @@
         <w:rPr>
           <w:rFonts w:cs="Times New Roman"/>
         </w:rPr>
-        <w:t>:581</w:t>
-      </w:r>
-      <w:proofErr w:type="gramEnd"/>
-      <w:r>
-        <w:rPr>
-          <w:rFonts w:cs="Times New Roman"/>
-        </w:rPr>
-        <w:t>–583. https://doi.org/10.1038/nmeth.3869</w:t>
+        <w:t>:581–583. https://doi.org/10.1038/nmeth.3869</w:t>
       </w:r>
     </w:p>
     <w:p>
@@ -3690,7 +3788,6 @@
         </w:rPr>
         <w:t xml:space="preserve"> 2013;</w:t>
       </w:r>
-      <w:proofErr w:type="gramStart"/>
       <w:r>
         <w:rPr>
           <w:rFonts w:cs="Times New Roman"/>
@@ -3703,14 +3800,7 @@
         <w:rPr>
           <w:rFonts w:cs="Times New Roman"/>
         </w:rPr>
-        <w:t>:D</w:t>
-      </w:r>
-      <w:proofErr w:type="gramEnd"/>
-      <w:r>
-        <w:rPr>
-          <w:rFonts w:cs="Times New Roman"/>
-        </w:rPr>
-        <w:t>590–D596. https://doi.org/10.1093/nar/gks1219</w:t>
+        <w:t>:D590–D596. https://doi.org/10.1093/nar/gks1219</w:t>
       </w:r>
     </w:p>
     <w:p>
@@ -3731,21 +3821,7 @@
           <w:rFonts w:cs="Times New Roman"/>
         </w:rPr>
         <w:tab/>
-        <w:t xml:space="preserve">Katoh K, </w:t>
-      </w:r>
-      <w:proofErr w:type="spellStart"/>
-      <w:r>
-        <w:rPr>
-          <w:rFonts w:cs="Times New Roman"/>
-        </w:rPr>
-        <w:t>Standley</w:t>
-      </w:r>
-      <w:proofErr w:type="spellEnd"/>
-      <w:r>
-        <w:rPr>
-          <w:rFonts w:cs="Times New Roman"/>
-        </w:rPr>
-        <w:t xml:space="preserve"> DM. MAFFT Multiple Sequence Alignment Software Version 7: Improvements in Performance and Usability. </w:t>
+        <w:t xml:space="preserve">Katoh K, Standley DM. MAFFT Multiple Sequence Alignment Software Version 7: Improvements in Performance and Usability. </w:t>
       </w:r>
       <w:r>
         <w:rPr>
@@ -3759,14 +3835,7 @@
         <w:rPr>
           <w:rFonts w:cs="Times New Roman"/>
         </w:rPr>
-        <w:t xml:space="preserve"> </w:t>
-      </w:r>
-      <w:proofErr w:type="gramStart"/>
-      <w:r>
-        <w:rPr>
-          <w:rFonts w:cs="Times New Roman"/>
-        </w:rPr>
-        <w:t>2013;</w:t>
+        <w:t xml:space="preserve"> 2013;</w:t>
       </w:r>
       <w:r>
         <w:rPr>
@@ -3780,14 +3849,7 @@
         <w:rPr>
           <w:rFonts w:cs="Times New Roman"/>
         </w:rPr>
-        <w:t>:772</w:t>
-      </w:r>
-      <w:proofErr w:type="gramEnd"/>
-      <w:r>
-        <w:rPr>
-          <w:rFonts w:cs="Times New Roman"/>
-        </w:rPr>
-        <w:t>–780. https://doi.org/10.1093/molbev/mst010</w:t>
+        <w:t>:772–780. https://doi.org/10.1093/molbev/mst010</w:t>
       </w:r>
     </w:p>
     <w:p>
@@ -3808,21 +3870,7 @@
           <w:rFonts w:cs="Times New Roman"/>
         </w:rPr>
         <w:tab/>
-        <w:t xml:space="preserve">Price MN, Dehal PS, Arkin AP. </w:t>
-      </w:r>
-      <w:proofErr w:type="spellStart"/>
-      <w:r>
-        <w:rPr>
-          <w:rFonts w:cs="Times New Roman"/>
-        </w:rPr>
-        <w:t>FastTree</w:t>
-      </w:r>
-      <w:proofErr w:type="spellEnd"/>
-      <w:r>
-        <w:rPr>
-          <w:rFonts w:cs="Times New Roman"/>
-        </w:rPr>
-        <w:t xml:space="preserve"> 2 – Approximately Maximum-Likelihood Trees for Large Alignments. </w:t>
+        <w:t xml:space="preserve">Price MN, Dehal PS, Arkin AP. FastTree 2 – Approximately Maximum-Likelihood Trees for Large Alignments. </w:t>
       </w:r>
       <w:r>
         <w:rPr>
@@ -3838,7 +3886,6 @@
         </w:rPr>
         <w:t xml:space="preserve"> 2010;</w:t>
       </w:r>
-      <w:proofErr w:type="gramStart"/>
       <w:r>
         <w:rPr>
           <w:rFonts w:cs="Times New Roman"/>
@@ -3851,14 +3898,7 @@
         <w:rPr>
           <w:rFonts w:cs="Times New Roman"/>
         </w:rPr>
-        <w:t>:e</w:t>
-      </w:r>
-      <w:proofErr w:type="gramEnd"/>
-      <w:r>
-        <w:rPr>
-          <w:rFonts w:cs="Times New Roman"/>
-        </w:rPr>
-        <w:t>9490. https://doi.org/10.1371/journal.pone.0009490</w:t>
+        <w:t>:e9490. https://doi.org/10.1371/journal.pone.0009490</w:t>
       </w:r>
     </w:p>
     <w:p>
@@ -3901,39 +3941,15 @@
           <w:rFonts w:cs="Times New Roman"/>
         </w:rPr>
         <w:tab/>
-        <w:t xml:space="preserve">McMurdie PJ, Holmes S. </w:t>
-      </w:r>
-      <w:proofErr w:type="spellStart"/>
-      <w:r>
-        <w:rPr>
-          <w:rFonts w:cs="Times New Roman"/>
-        </w:rPr>
-        <w:t>phyloseq</w:t>
-      </w:r>
-      <w:proofErr w:type="spellEnd"/>
-      <w:r>
-        <w:rPr>
-          <w:rFonts w:cs="Times New Roman"/>
-        </w:rPr>
-        <w:t xml:space="preserve">: An R package for reproducible interactive analysis and graphics of microbiome census data. </w:t>
-      </w:r>
-      <w:proofErr w:type="spellStart"/>
-      <w:r>
-        <w:rPr>
-          <w:rFonts w:cs="Times New Roman"/>
-          <w:i/>
-          <w:iCs/>
-        </w:rPr>
-        <w:t>PLoS</w:t>
-      </w:r>
-      <w:proofErr w:type="spellEnd"/>
-      <w:r>
-        <w:rPr>
-          <w:rFonts w:cs="Times New Roman"/>
-          <w:i/>
-          <w:iCs/>
-        </w:rPr>
-        <w:t xml:space="preserve"> ONE</w:t>
+        <w:t xml:space="preserve">McMurdie PJ, Holmes S. phyloseq: An R package for reproducible interactive analysis and graphics of microbiome census data. </w:t>
+      </w:r>
+      <w:r>
+        <w:rPr>
+          <w:rFonts w:cs="Times New Roman"/>
+          <w:i/>
+          <w:iCs/>
+        </w:rPr>
+        <w:t>PLoS ONE</w:t>
       </w:r>
       <w:r>
         <w:rPr>
@@ -3941,7 +3957,6 @@
         </w:rPr>
         <w:t xml:space="preserve"> 2013;</w:t>
       </w:r>
-      <w:proofErr w:type="gramStart"/>
       <w:r>
         <w:rPr>
           <w:rFonts w:cs="Times New Roman"/>
@@ -3954,14 +3969,7 @@
         <w:rPr>
           <w:rFonts w:cs="Times New Roman"/>
         </w:rPr>
-        <w:t>:e</w:t>
-      </w:r>
-      <w:proofErr w:type="gramEnd"/>
-      <w:r>
-        <w:rPr>
-          <w:rFonts w:cs="Times New Roman"/>
-        </w:rPr>
-        <w:t xml:space="preserve">61217. </w:t>
+        <w:t xml:space="preserve">:e61217. </w:t>
       </w:r>
     </w:p>
     <w:p>
@@ -3982,34 +3990,7 @@
           <w:rFonts w:cs="Times New Roman"/>
         </w:rPr>
         <w:tab/>
-      </w:r>
-      <w:proofErr w:type="spellStart"/>
-      <w:r>
-        <w:rPr>
-          <w:rFonts w:cs="Times New Roman"/>
-        </w:rPr>
-        <w:t>Wolodzko</w:t>
-      </w:r>
-      <w:proofErr w:type="spellEnd"/>
-      <w:r>
-        <w:rPr>
-          <w:rFonts w:cs="Times New Roman"/>
-        </w:rPr>
-        <w:t xml:space="preserve"> T. </w:t>
-      </w:r>
-      <w:proofErr w:type="spellStart"/>
-      <w:r>
-        <w:rPr>
-          <w:rFonts w:cs="Times New Roman"/>
-        </w:rPr>
-        <w:t>extraDistr</w:t>
-      </w:r>
-      <w:proofErr w:type="spellEnd"/>
-      <w:r>
-        <w:rPr>
-          <w:rFonts w:cs="Times New Roman"/>
-        </w:rPr>
-        <w:t xml:space="preserve">: Additional univariate and multivariate distributions. 2023. </w:t>
+        <w:t xml:space="preserve">Wolodzko T. extraDistr: Additional univariate and multivariate distributions. 2023. </w:t>
       </w:r>
     </w:p>
     <w:p>
@@ -4051,21 +4032,7 @@
           <w:rFonts w:cs="Times New Roman"/>
         </w:rPr>
         <w:tab/>
-        <w:t xml:space="preserve">Chen J et al. Associating microbiome composition with environmental covariates using generalized </w:t>
-      </w:r>
-      <w:proofErr w:type="spellStart"/>
-      <w:r>
-        <w:rPr>
-          <w:rFonts w:cs="Times New Roman"/>
-        </w:rPr>
-        <w:t>UniFrac</w:t>
-      </w:r>
-      <w:proofErr w:type="spellEnd"/>
-      <w:r>
-        <w:rPr>
-          <w:rFonts w:cs="Times New Roman"/>
-        </w:rPr>
-        <w:t xml:space="preserve"> distances. </w:t>
+        <w:t xml:space="preserve">Chen J et al. Associating microbiome composition with environmental covariates using generalized UniFrac distances. </w:t>
       </w:r>
       <w:r>
         <w:rPr>
@@ -4079,14 +4046,7 @@
         <w:rPr>
           <w:rFonts w:cs="Times New Roman"/>
         </w:rPr>
-        <w:t xml:space="preserve"> </w:t>
-      </w:r>
-      <w:proofErr w:type="gramStart"/>
-      <w:r>
-        <w:rPr>
-          <w:rFonts w:cs="Times New Roman"/>
-        </w:rPr>
-        <w:t>2012;</w:t>
+        <w:t xml:space="preserve"> 2012;</w:t>
       </w:r>
       <w:r>
         <w:rPr>
@@ -4100,14 +4060,7 @@
         <w:rPr>
           <w:rFonts w:cs="Times New Roman"/>
         </w:rPr>
-        <w:t>:2106</w:t>
-      </w:r>
-      <w:proofErr w:type="gramEnd"/>
-      <w:r>
-        <w:rPr>
-          <w:rFonts w:cs="Times New Roman"/>
-        </w:rPr>
-        <w:t>–2113. https://doi.org/10.1093/bioinformatics/bts342</w:t>
+        <w:t>:2106–2113. https://doi.org/10.1093/bioinformatics/bts342</w:t>
       </w:r>
     </w:p>
     <w:p>
@@ -4149,28 +4102,21 @@
           <w:rFonts w:cs="Times New Roman"/>
         </w:rPr>
         <w:tab/>
-        <w:t xml:space="preserve">Props R et al. Absolute quantification of microbial taxon abundances. </w:t>
-      </w:r>
-      <w:r>
-        <w:rPr>
-          <w:rFonts w:cs="Times New Roman"/>
-          <w:i/>
-          <w:iCs/>
-        </w:rPr>
-        <w:t>ISME J</w:t>
-      </w:r>
-      <w:r>
-        <w:rPr>
-          <w:rFonts w:cs="Times New Roman"/>
-        </w:rPr>
-        <w:t xml:space="preserve"> </w:t>
-      </w:r>
-      <w:proofErr w:type="gramStart"/>
-      <w:r>
-        <w:rPr>
-          <w:rFonts w:cs="Times New Roman"/>
-        </w:rPr>
-        <w:t>2017;</w:t>
+        <w:t xml:space="preserve">Wright RJ, Langille MGI. PICRUSt2-SC: an update to the reference database used for functional prediction within PICRUSt2. </w:t>
+      </w:r>
+      <w:r>
+        <w:rPr>
+          <w:rFonts w:cs="Times New Roman"/>
+          <w:i/>
+          <w:iCs/>
+        </w:rPr>
+        <w:t>Bioinformatics</w:t>
+      </w:r>
+      <w:r>
+        <w:rPr>
+          <w:rFonts w:cs="Times New Roman"/>
+        </w:rPr>
+        <w:t xml:space="preserve"> 2025;</w:t>
       </w:r>
       <w:r>
         <w:rPr>
@@ -4178,20 +4124,13 @@
           <w:b/>
           <w:bCs/>
         </w:rPr>
-        <w:t>11</w:t>
-      </w:r>
-      <w:r>
-        <w:rPr>
-          <w:rFonts w:cs="Times New Roman"/>
-        </w:rPr>
-        <w:t>:584</w:t>
-      </w:r>
-      <w:proofErr w:type="gramEnd"/>
-      <w:r>
-        <w:rPr>
-          <w:rFonts w:cs="Times New Roman"/>
-        </w:rPr>
-        <w:t>–587. https://doi.org/10.1038/ismej.2016.117</w:t>
+        <w:t>41</w:t>
+      </w:r>
+      <w:r>
+        <w:rPr>
+          <w:rFonts w:cs="Times New Roman"/>
+        </w:rPr>
+        <w:t>:btaf269. https://doi.org/10.1093/bioinformatics/btaf269</w:t>
       </w:r>
     </w:p>
     <w:p>
@@ -4212,43 +4151,35 @@
           <w:rFonts w:cs="Times New Roman"/>
         </w:rPr>
         <w:tab/>
-        <w:t xml:space="preserve">Wright RJ, Langille MGI. PICRUSt2-SC: an update to the reference database used for functional prediction within PICRUSt2. </w:t>
-      </w:r>
-      <w:r>
-        <w:rPr>
-          <w:rFonts w:cs="Times New Roman"/>
-          <w:i/>
-          <w:iCs/>
-        </w:rPr>
-        <w:t>Bioinformatics</w:t>
-      </w:r>
-      <w:r>
-        <w:rPr>
-          <w:rFonts w:cs="Times New Roman"/>
-        </w:rPr>
-        <w:t xml:space="preserve"> 2025;</w:t>
-      </w:r>
-      <w:proofErr w:type="gramStart"/>
+        <w:t xml:space="preserve">Props R et al. Absolute quantification of microbial taxon abundances. </w:t>
+      </w:r>
+      <w:r>
+        <w:rPr>
+          <w:rFonts w:cs="Times New Roman"/>
+          <w:i/>
+          <w:iCs/>
+        </w:rPr>
+        <w:t>ISME J</w:t>
+      </w:r>
+      <w:r>
+        <w:rPr>
+          <w:rFonts w:cs="Times New Roman"/>
+        </w:rPr>
+        <w:t xml:space="preserve"> 2017;</w:t>
+      </w:r>
       <w:r>
         <w:rPr>
           <w:rFonts w:cs="Times New Roman"/>
           <w:b/>
           <w:bCs/>
         </w:rPr>
-        <w:t>41</w:t>
-      </w:r>
-      <w:r>
-        <w:rPr>
-          <w:rFonts w:cs="Times New Roman"/>
-        </w:rPr>
-        <w:t>:btaf</w:t>
-      </w:r>
-      <w:proofErr w:type="gramEnd"/>
-      <w:r>
-        <w:rPr>
-          <w:rFonts w:cs="Times New Roman"/>
-        </w:rPr>
-        <w:t>269. https://doi.org/10.1093/bioinformatics/btaf269</w:t>
+        <w:t>11</w:t>
+      </w:r>
+      <w:r>
+        <w:rPr>
+          <w:rFonts w:cs="Times New Roman"/>
+        </w:rPr>
+        <w:t>:584–587. https://doi.org/10.1038/ismej.2016.117</w:t>
       </w:r>
     </w:p>
     <w:p>
@@ -4311,35 +4242,7 @@
           <w:rFonts w:cs="Times New Roman"/>
         </w:rPr>
         <w:tab/>
-        <w:t xml:space="preserve">Wickham H. </w:t>
-      </w:r>
-      <w:proofErr w:type="spellStart"/>
-      <w:r>
-        <w:rPr>
-          <w:rFonts w:cs="Times New Roman"/>
-        </w:rPr>
-        <w:t>tidyverse</w:t>
-      </w:r>
-      <w:proofErr w:type="spellEnd"/>
-      <w:r>
-        <w:rPr>
-          <w:rFonts w:cs="Times New Roman"/>
-        </w:rPr>
-        <w:t xml:space="preserve">: Easily install and load the </w:t>
-      </w:r>
-      <w:proofErr w:type="spellStart"/>
-      <w:r>
-        <w:rPr>
-          <w:rFonts w:cs="Times New Roman"/>
-        </w:rPr>
-        <w:t>tidyverse</w:t>
-      </w:r>
-      <w:proofErr w:type="spellEnd"/>
-      <w:r>
-        <w:rPr>
-          <w:rFonts w:cs="Times New Roman"/>
-        </w:rPr>
-        <w:t xml:space="preserve">. 2023. </w:t>
+        <w:t xml:space="preserve">Wickham H. tidyverse: Easily install and load the tidyverse. 2023. </w:t>
       </w:r>
     </w:p>
     <w:p>
@@ -4360,23 +4263,8 @@
           <w:rFonts w:cs="Times New Roman"/>
         </w:rPr>
         <w:tab/>
-        <w:t xml:space="preserve">Xu S et al. </w:t>
-      </w:r>
-      <w:proofErr w:type="spellStart"/>
-      <w:r>
-        <w:rPr>
-          <w:rFonts w:cs="Times New Roman"/>
-        </w:rPr>
-        <w:t>Ggtree</w:t>
-      </w:r>
-      <w:proofErr w:type="spellEnd"/>
-      <w:r>
-        <w:rPr>
-          <w:rFonts w:cs="Times New Roman"/>
-        </w:rPr>
-        <w:t xml:space="preserve">: A serialized data object for visualization of a phylogenetic tree and annotation data. </w:t>
-      </w:r>
-      <w:proofErr w:type="spellStart"/>
+        <w:t xml:space="preserve">Xu S et al. Ggtree: A serialized data object for visualization of a phylogenetic tree and annotation data. </w:t>
+      </w:r>
       <w:r>
         <w:rPr>
           <w:rFonts w:cs="Times New Roman"/>
@@ -4385,14 +4273,12 @@
         </w:rPr>
         <w:t>iMeta</w:t>
       </w:r>
-      <w:proofErr w:type="spellEnd"/>
       <w:r>
         <w:rPr>
           <w:rFonts w:cs="Times New Roman"/>
         </w:rPr>
         <w:t xml:space="preserve"> 2022;</w:t>
       </w:r>
-      <w:proofErr w:type="gramStart"/>
       <w:r>
         <w:rPr>
           <w:rFonts w:cs="Times New Roman"/>
@@ -4405,14 +4291,7 @@
         <w:rPr>
           <w:rFonts w:cs="Times New Roman"/>
         </w:rPr>
-        <w:t>:e</w:t>
-      </w:r>
-      <w:proofErr w:type="gramEnd"/>
-      <w:r>
-        <w:rPr>
-          <w:rFonts w:cs="Times New Roman"/>
-        </w:rPr>
-        <w:t>56. https://doi.org/10.1002/imt2.56</w:t>
+        <w:t>:e56. https://doi.org/10.1002/imt2.56</w:t>
       </w:r>
     </w:p>
     <w:p>
@@ -4454,21 +4333,7 @@
           <w:rFonts w:cs="Times New Roman"/>
         </w:rPr>
         <w:tab/>
-        <w:t xml:space="preserve">Blake K. </w:t>
-      </w:r>
-      <w:proofErr w:type="spellStart"/>
-      <w:r>
-        <w:rPr>
-          <w:rFonts w:cs="Times New Roman"/>
-        </w:rPr>
-        <w:t>NatParksPalettes</w:t>
-      </w:r>
-      <w:proofErr w:type="spellEnd"/>
-      <w:r>
-        <w:rPr>
-          <w:rFonts w:cs="Times New Roman"/>
-        </w:rPr>
-        <w:t xml:space="preserve">: Color palettes inspired by national parks. 2022. </w:t>
+        <w:t xml:space="preserve">Blake K. NatParksPalettes: Color palettes inspired by national parks. 2022. </w:t>
       </w:r>
     </w:p>
     <w:p>
@@ -4490,21 +4355,7 @@
           <w:rFonts w:cs="Times New Roman"/>
         </w:rPr>
         <w:tab/>
-        <w:t xml:space="preserve">Robinson D, Hayes A, Couch S. broom: Convert statistical objects into tidy </w:t>
-      </w:r>
-      <w:proofErr w:type="spellStart"/>
-      <w:r>
-        <w:rPr>
-          <w:rFonts w:cs="Times New Roman"/>
-        </w:rPr>
-        <w:t>tibbles</w:t>
-      </w:r>
-      <w:proofErr w:type="spellEnd"/>
-      <w:r>
-        <w:rPr>
-          <w:rFonts w:cs="Times New Roman"/>
-        </w:rPr>
-        <w:t xml:space="preserve">. 2023. </w:t>
+        <w:t xml:space="preserve">Robinson D, Hayes A, Couch S. broom: Convert statistical objects into tidy tibbles. 2023. </w:t>
       </w:r>
     </w:p>
     <w:p>
@@ -4525,35 +4376,7 @@
           <w:rFonts w:cs="Times New Roman"/>
         </w:rPr>
         <w:tab/>
-        <w:t xml:space="preserve">Kuhn M, Jackson S, </w:t>
-      </w:r>
-      <w:proofErr w:type="spellStart"/>
-      <w:r>
-        <w:rPr>
-          <w:rFonts w:cs="Times New Roman"/>
-        </w:rPr>
-        <w:t>Cimentada</w:t>
-      </w:r>
-      <w:proofErr w:type="spellEnd"/>
-      <w:r>
-        <w:rPr>
-          <w:rFonts w:cs="Times New Roman"/>
-        </w:rPr>
-        <w:t xml:space="preserve"> J. </w:t>
-      </w:r>
-      <w:proofErr w:type="spellStart"/>
-      <w:r>
-        <w:rPr>
-          <w:rFonts w:cs="Times New Roman"/>
-        </w:rPr>
-        <w:t>corrr</w:t>
-      </w:r>
-      <w:proofErr w:type="spellEnd"/>
-      <w:r>
-        <w:rPr>
-          <w:rFonts w:cs="Times New Roman"/>
-        </w:rPr>
-        <w:t xml:space="preserve">: Correlations in R. 2022. </w:t>
+        <w:t xml:space="preserve">Kuhn M, Jackson S, Cimentada J. corrr: Correlations in R. 2022. </w:t>
       </w:r>
     </w:p>
     <w:p>
@@ -4574,34 +4397,7 @@
           <w:rFonts w:cs="Times New Roman"/>
         </w:rPr>
         <w:tab/>
-      </w:r>
-      <w:proofErr w:type="spellStart"/>
-      <w:r>
-        <w:rPr>
-          <w:rFonts w:cs="Times New Roman"/>
-        </w:rPr>
-        <w:t>Ushey</w:t>
-      </w:r>
-      <w:proofErr w:type="spellEnd"/>
-      <w:r>
-        <w:rPr>
-          <w:rFonts w:cs="Times New Roman"/>
-        </w:rPr>
-        <w:t xml:space="preserve"> K, Wickham H. </w:t>
-      </w:r>
-      <w:proofErr w:type="spellStart"/>
-      <w:r>
-        <w:rPr>
-          <w:rFonts w:cs="Times New Roman"/>
-        </w:rPr>
-        <w:t>renv</w:t>
-      </w:r>
-      <w:proofErr w:type="spellEnd"/>
-      <w:r>
-        <w:rPr>
-          <w:rFonts w:cs="Times New Roman"/>
-        </w:rPr>
-        <w:t xml:space="preserve">: Project environments. 2024. </w:t>
+        <w:t xml:space="preserve">Ushey K, Wickham H. renv: Project environments. 2024. </w:t>
       </w:r>
     </w:p>
     <w:p>
@@ -4622,34 +4418,7 @@
           <w:rFonts w:cs="Times New Roman"/>
         </w:rPr>
         <w:tab/>
-      </w:r>
-      <w:proofErr w:type="spellStart"/>
-      <w:r>
-        <w:rPr>
-          <w:rFonts w:cs="Times New Roman"/>
-        </w:rPr>
-        <w:t>Kassambara</w:t>
-      </w:r>
-      <w:proofErr w:type="spellEnd"/>
-      <w:r>
-        <w:rPr>
-          <w:rFonts w:cs="Times New Roman"/>
-        </w:rPr>
-        <w:t xml:space="preserve"> A. </w:t>
-      </w:r>
-      <w:proofErr w:type="spellStart"/>
-      <w:r>
-        <w:rPr>
-          <w:rFonts w:cs="Times New Roman"/>
-        </w:rPr>
-        <w:t>ggpubr</w:t>
-      </w:r>
-      <w:proofErr w:type="spellEnd"/>
-      <w:r>
-        <w:rPr>
-          <w:rFonts w:cs="Times New Roman"/>
-        </w:rPr>
-        <w:t xml:space="preserve">: ggplot2 based publication ready plots. 2023. </w:t>
+        <w:t xml:space="preserve">Kassambara A. ggpubr: ggplot2 based publication ready plots. 2023. </w:t>
       </w:r>
     </w:p>
     <w:p>
@@ -4672,7 +4441,6 @@
         <w:tab/>
         <w:t xml:space="preserve">Martin M. Cutadapt removes adapter sequences from high-throughput sequencing reads. </w:t>
       </w:r>
-      <w:proofErr w:type="spellStart"/>
       <w:r>
         <w:rPr>
           <w:rFonts w:cs="Times New Roman"/>
@@ -4681,7 +4449,6 @@
         </w:rPr>
         <w:t>EMBnet.journal</w:t>
       </w:r>
-      <w:proofErr w:type="spellEnd"/>
       <w:r>
         <w:rPr>
           <w:rFonts w:cs="Times New Roman"/>
@@ -4729,30 +4496,13 @@
           <w:i/>
           <w:iCs/>
         </w:rPr>
-        <w:t xml:space="preserve">Nat </w:t>
-      </w:r>
-      <w:proofErr w:type="spellStart"/>
-      <w:r>
-        <w:rPr>
-          <w:rFonts w:cs="Times New Roman"/>
-          <w:i/>
-          <w:iCs/>
-        </w:rPr>
-        <w:t>Biotechnol</w:t>
-      </w:r>
-      <w:proofErr w:type="spellEnd"/>
-      <w:r>
-        <w:rPr>
-          <w:rFonts w:cs="Times New Roman"/>
-        </w:rPr>
-        <w:t xml:space="preserve"> </w:t>
-      </w:r>
-      <w:proofErr w:type="gramStart"/>
-      <w:r>
-        <w:rPr>
-          <w:rFonts w:cs="Times New Roman"/>
-        </w:rPr>
-        <w:t>2020;</w:t>
+        <w:t>Nat Biotechnol</w:t>
+      </w:r>
+      <w:r>
+        <w:rPr>
+          <w:rFonts w:cs="Times New Roman"/>
+        </w:rPr>
+        <w:t xml:space="preserve"> 2020;</w:t>
       </w:r>
       <w:r>
         <w:rPr>
@@ -4766,20 +4516,34 @@
         <w:rPr>
           <w:rFonts w:cs="Times New Roman"/>
         </w:rPr>
-        <w:t>:685</w:t>
-      </w:r>
-      <w:proofErr w:type="gramEnd"/>
-      <w:r>
-        <w:rPr>
-          <w:rFonts w:cs="Times New Roman"/>
-        </w:rPr>
-        <w:t>–688. https://doi.org/10.1038/s41587-020-0548-6</w:t>
+        <w:t>:685–688. https://doi.org/10.1038/s41587-020-0548-6</w:t>
       </w:r>
     </w:p>
     <w:p>
       <w:pPr>
         <w:pStyle w:val="Bibliography"/>
         <w:rPr>
+          <w:rFonts w:cs="Times New Roman"/>
+        </w:rPr>
+      </w:pPr>
+      <w:r>
+        <w:rPr>
+          <w:rFonts w:cs="Times New Roman"/>
+        </w:rPr>
+        <w:t xml:space="preserve">29. </w:t>
+      </w:r>
+      <w:r>
+        <w:rPr>
+          <w:rFonts w:cs="Times New Roman"/>
+        </w:rPr>
+        <w:tab/>
+        <w:t xml:space="preserve">McMurdie PJ, Paulson JN. biomformat: An interface package for the BIOM file format. 2023. </w:t>
+      </w:r>
+    </w:p>
+    <w:p>
+      <w:pPr>
+        <w:pStyle w:val="Bibliography"/>
+        <w:rPr>
           <w:b/>
           <w:bCs/>
         </w:rPr>
@@ -4793,7 +4557,7 @@
       </w:r>
       <w:bookmarkEnd w:id="0"/>
       <w:bookmarkEnd w:id="2"/>
-      <w:bookmarkEnd w:id="3"/>
+      <w:bookmarkEnd w:id="52"/>
     </w:p>
     <w:sectPr>
       <w:footerReference w:type="even" r:id="rId16"/>
@@ -5062,6 +4826,14 @@
     <w:abstractNumId w:val="0"/>
   </w:num>
 </w:numbering>
+</file>
+
+<file path=word/people.xml><?xml version="1.0" encoding="utf-8"?>
+<w15:people xmlns:wpc="http://schemas.microsoft.com/office/word/2010/wordprocessingCanvas" xmlns:cx="http://schemas.microsoft.com/office/drawing/2014/chartex" xmlns:cx1="http://schemas.microsoft.com/office/drawing/2015/9/8/chartex" xmlns:cx2="http://schemas.microsoft.com/office/drawing/2015/10/21/chartex" xmlns:cx3="http://schemas.microsoft.com/office/drawing/2016/5/9/chartex" xmlns:cx4="http://schemas.microsoft.com/office/drawing/2016/5/10/chartex" xmlns:cx5="http://schemas.microsoft.com/office/drawing/2016/5/11/chartex" xmlns:cx6="http://schemas.microsoft.com/office/drawing/2016/5/12/chartex" xmlns:cx7="http://schemas.microsoft.com/office/drawing/2016/5/13/chartex" xmlns:cx8="http://schemas.microsoft.com/office/drawing/2016/5/14/chartex" xmlns:mc="http://schemas.openxmlformats.org/markup-compatibility/2006" xmlns:aink="http://schemas.microsoft.com/office/drawing/2016/ink" xmlns:am3d="http://schemas.microsoft.com/office/drawing/2017/model3d" xmlns:o="urn:schemas-microsoft-com:office:office" xmlns:oel="http://schemas.microsoft.com/office/2019/extlst" xmlns:r="http://schemas.openxmlformats.org/officeDocument/2006/relationships" xmlns:m="http://schemas.openxmlformats.org/officeDocument/2006/math" xmlns:v="urn:schemas-microsoft-com:vml" xmlns:wp14="http://schemas.microsoft.com/office/word/2010/wordprocessingDrawing" xmlns:wp="http://schemas.openxmlformats.org/drawingml/2006/wordprocessingDrawing" xmlns:w10="urn:schemas-microsoft-com:office:word" xmlns:w="http://schemas.openxmlformats.org/wordprocessingml/2006/main" xmlns:w14="http://schemas.microsoft.com/office/word/2010/wordml" xmlns:w15="http://schemas.microsoft.com/office/word/2012/wordml" xmlns:w16cex="http://schemas.microsoft.com/office/word/2018/wordml/cex" xmlns:w16cid="http://schemas.microsoft.com/office/word/2016/wordml/cid" xmlns:w16="http://schemas.microsoft.com/office/word/2018/wordml" xmlns:w16du="http://schemas.microsoft.com/office/word/2023/wordml/word16du" xmlns:w16sdtdh="http://schemas.microsoft.com/office/word/2020/wordml/sdtdatahash" xmlns:w16sdtfl="http://schemas.microsoft.com/office/word/2024/wordml/sdtformatlock" xmlns:w16se="http://schemas.microsoft.com/office/word/2015/wordml/symex" xmlns:wpg="http://schemas.microsoft.com/office/word/2010/wordprocessingGroup" xmlns:wpi="http://schemas.microsoft.com/office/word/2010/wordprocessingInk" xmlns:wne="http://schemas.microsoft.com/office/word/2006/wordml" xmlns:wps="http://schemas.microsoft.com/office/word/2010/wordprocessingShape" mc:Ignorable="w14 w15 w16se w16cid w16 w16cex w16sdtdh w16sdtfl w16du wp14">
+  <w15:person w15:author="Augustus Raymond Pendleton">
+    <w15:presenceInfo w15:providerId="AD" w15:userId="S::arp277@cornell.edu::8e2ba5de-7db6-4e90-909e-356d96f144cb"/>
+  </w15:person>
+</w15:people>
 </file>
 
 <file path=word/styles.xml><?xml version="1.0" encoding="utf-8"?>
@@ -5328,7 +5100,7 @@
   <w:style w:type="paragraph" w:default="1" w:styleId="Normal">
     <w:name w:val="Normal"/>
     <w:qFormat/>
-    <w:rsid w:val="00147DD2"/>
+    <w:rsid w:val="001833A1"/>
     <w:rPr>
       <w:rFonts w:ascii="Times New Roman" w:hAnsi="Times New Roman"/>
     </w:rPr>
@@ -6438,6 +6210,17 @@
     <w:rPr>
       <w:color w:val="605E5C"/>
       <w:shd w:val="clear" w:color="auto" w:fill="E1DFDD"/>
+    </w:rPr>
+  </w:style>
+  <w:style w:type="paragraph" w:styleId="Revision">
+    <w:name w:val="Revision"/>
+    <w:hidden/>
+    <w:rsid w:val="006E7F10"/>
+    <w:pPr>
+      <w:spacing w:after="0"/>
+    </w:pPr>
+    <w:rPr>
+      <w:rFonts w:ascii="Times New Roman" w:hAnsi="Times New Roman"/>
     </w:rPr>
   </w:style>
 </w:styles>

</xml_diff>